<commit_message>
resume update, extended version
</commit_message>
<xml_diff>
--- a/2024 Resume Baldini.docx
+++ b/2024 Resume Baldini.docx
@@ -156,7 +156,7 @@
         <w:tabs>
           <w:tab w:val="right" w:pos="10080"/>
         </w:tabs>
-        <w:spacing w:line="252" w:lineRule="auto"/>
+        <w:spacing w:line="240" w:lineRule="auto"/>
         <w:contextualSpacing w:val="0"/>
         <w:rPr>
           <w:rFonts w:ascii="Cambria" w:eastAsia="Cambria" w:hAnsi="Cambria" w:cs="Cambria"/>
@@ -172,7 +172,31 @@
         <w:rPr>
           <w:rFonts w:ascii="Cambria" w:eastAsia="Cambria" w:hAnsi="Cambria" w:cs="Cambria"/>
         </w:rPr>
-        <w:t>Robotics Engineering major and Computer Science Minor in my Junior Year</w:t>
+        <w:t xml:space="preserve">Robotics Engineering major and Computer Science Minor in my </w:t>
+      </w:r>
+      <w:r>
+        <w:rPr>
+          <w:rFonts w:ascii="Cambria" w:eastAsia="Cambria" w:hAnsi="Cambria" w:cs="Cambria"/>
+        </w:rPr>
+        <w:t>j</w:t>
+      </w:r>
+      <w:r>
+        <w:rPr>
+          <w:rFonts w:ascii="Cambria" w:eastAsia="Cambria" w:hAnsi="Cambria" w:cs="Cambria"/>
+        </w:rPr>
+        <w:t xml:space="preserve">unior </w:t>
+      </w:r>
+      <w:r>
+        <w:rPr>
+          <w:rFonts w:ascii="Cambria" w:eastAsia="Cambria" w:hAnsi="Cambria" w:cs="Cambria"/>
+        </w:rPr>
+        <w:t>y</w:t>
+      </w:r>
+      <w:r>
+        <w:rPr>
+          <w:rFonts w:ascii="Cambria" w:eastAsia="Cambria" w:hAnsi="Cambria" w:cs="Cambria"/>
+        </w:rPr>
+        <w:t>ear</w:t>
       </w:r>
       <w:r>
         <w:rPr>
@@ -197,7 +221,7 @@
           <w:noProof/>
         </w:rPr>
         <w:pict w14:anchorId="026C597F">
-          <v:rect id="_x0000_i1026" style="width:468pt;height:.05pt" o:hralign="center" o:hrstd="t" o:hr="t" fillcolor="#a0a0a0" stroked="f"/>
+          <v:rect id="_x0000_i1026" style="width:540pt;height:1pt" o:hralign="center" o:hrstd="t" o:hrnoshade="t" o:hr="t" fillcolor="black [3213]" stroked="f"/>
         </w:pict>
       </w:r>
     </w:p>
@@ -229,6 +253,7 @@
     </w:p>
     <w:p>
       <w:pPr>
+        <w:spacing w:line="240" w:lineRule="auto"/>
         <w:rPr>
           <w:rFonts w:asciiTheme="minorHAnsi" w:hAnsiTheme="minorHAnsi"/>
         </w:rPr>
@@ -237,84 +262,140 @@
         <w:rPr>
           <w:rFonts w:asciiTheme="minorHAnsi" w:hAnsiTheme="minorHAnsi"/>
         </w:rPr>
-        <w:t>Worcester Polytechnic Institute</w:t>
+        <w:t xml:space="preserve">Worcester Polytechnic </w:t>
       </w:r>
       <w:r>
         <w:rPr>
           <w:rFonts w:asciiTheme="minorHAnsi" w:hAnsiTheme="minorHAnsi"/>
         </w:rPr>
+        <w:t>Institute:</w:t>
+      </w:r>
+      <w:r>
+        <w:rPr>
+          <w:rFonts w:asciiTheme="minorHAnsi" w:hAnsiTheme="minorHAnsi"/>
+        </w:rPr>
+        <w:tab/>
+      </w:r>
+      <w:r>
+        <w:rPr>
+          <w:rFonts w:asciiTheme="minorHAnsi" w:hAnsiTheme="minorHAnsi"/>
+        </w:rPr>
+        <w:t>Bachelor of Science</w:t>
+      </w:r>
+      <w:r>
+        <w:rPr>
+          <w:rFonts w:asciiTheme="minorHAnsi" w:hAnsiTheme="minorHAnsi"/>
+        </w:rPr>
         <w:t xml:space="preserve"> </w:t>
       </w:r>
       <w:r>
         <w:rPr>
           <w:rFonts w:asciiTheme="minorHAnsi" w:hAnsiTheme="minorHAnsi"/>
         </w:rPr>
-        <w:t xml:space="preserve">| </w:t>
+        <w:t>in Robotics</w:t>
       </w:r>
       <w:r>
         <w:rPr>
           <w:rFonts w:asciiTheme="minorHAnsi" w:hAnsiTheme="minorHAnsi"/>
         </w:rPr>
-        <w:t>Bachelor of Science</w:t>
+        <w:t>: 3.5 GPA</w:t>
       </w:r>
       <w:r>
         <w:rPr>
           <w:rFonts w:asciiTheme="minorHAnsi" w:hAnsiTheme="minorHAnsi"/>
         </w:rPr>
-        <w:t xml:space="preserve"> | Graduating 2025</w:t>
+        <w:tab/>
       </w:r>
       <w:r>
         <w:rPr>
           <w:rFonts w:asciiTheme="minorHAnsi" w:hAnsiTheme="minorHAnsi"/>
         </w:rPr>
-        <w:t>:</w:t>
-      </w:r>
-    </w:p>
-    <w:p>
-      <w:pPr>
+        <w:tab/>
+      </w:r>
+      <w:r>
         <w:rPr>
           <w:rFonts w:asciiTheme="minorHAnsi" w:hAnsiTheme="minorHAnsi"/>
         </w:rPr>
-      </w:pPr>
+        <w:tab/>
+        <w:t>May</w:t>
+      </w:r>
       <w:r>
         <w:rPr>
           <w:rFonts w:asciiTheme="minorHAnsi" w:hAnsiTheme="minorHAnsi"/>
         </w:rPr>
+        <w:t xml:space="preserve"> 2025</w:t>
+      </w:r>
+    </w:p>
+    <w:p>
+      <w:pPr>
+        <w:spacing w:line="240" w:lineRule="auto"/>
+        <w:ind w:left="2160" w:firstLine="720"/>
+        <w:rPr>
+          <w:rFonts w:asciiTheme="minorHAnsi" w:hAnsiTheme="minorHAnsi"/>
+        </w:rPr>
+      </w:pPr>
+      <w:r>
+        <w:rPr>
+          <w:rFonts w:asciiTheme="minorHAnsi" w:hAnsiTheme="minorHAnsi"/>
+        </w:rPr>
+        <w:t xml:space="preserve">   </w:t>
+      </w:r>
+      <w:r>
+        <w:rPr>
+          <w:rFonts w:asciiTheme="minorHAnsi" w:hAnsiTheme="minorHAnsi"/>
+        </w:rPr>
         <w:tab/>
-        <w:t>Robotics Engineering Major | Computer Science Minor | 3.5 GPA</w:t>
-      </w:r>
-    </w:p>
-    <w:p>
-      <w:pPr>
+      </w:r>
+      <w:r>
         <w:rPr>
           <w:rFonts w:asciiTheme="minorHAnsi" w:hAnsiTheme="minorHAnsi"/>
         </w:rPr>
-      </w:pPr>
+        <w:t xml:space="preserve">Master of Science in Robotics </w:t>
+      </w:r>
       <w:r>
         <w:rPr>
           <w:rFonts w:asciiTheme="minorHAnsi" w:hAnsiTheme="minorHAnsi"/>
         </w:rPr>
-        <w:t xml:space="preserve">Worcester Polytechnic Institute | Candidate for </w:t>
+        <w:tab/>
       </w:r>
       <w:r>
         <w:rPr>
           <w:rFonts w:asciiTheme="minorHAnsi" w:hAnsiTheme="minorHAnsi"/>
         </w:rPr>
-        <w:t>Master of Science</w:t>
+        <w:tab/>
       </w:r>
       <w:r>
         <w:rPr>
           <w:rFonts w:asciiTheme="minorHAnsi" w:hAnsiTheme="minorHAnsi"/>
         </w:rPr>
-        <w:t xml:space="preserve"> in Robotics </w:t>
-      </w:r>
-    </w:p>
-    <w:p>
-      <w:pPr>
-        <w:tabs>
-          <w:tab w:val="right" w:pos="10080"/>
-        </w:tabs>
-        <w:spacing w:line="252" w:lineRule="auto"/>
+        <w:tab/>
+      </w:r>
+      <w:r>
+        <w:rPr>
+          <w:rFonts w:asciiTheme="minorHAnsi" w:hAnsiTheme="minorHAnsi"/>
+        </w:rPr>
+        <w:tab/>
+      </w:r>
+      <w:r>
+        <w:rPr>
+          <w:rFonts w:asciiTheme="minorHAnsi" w:hAnsiTheme="minorHAnsi"/>
+        </w:rPr>
+        <w:tab/>
+        <w:t xml:space="preserve">May </w:t>
+      </w:r>
+      <w:r>
+        <w:rPr>
+          <w:rFonts w:asciiTheme="minorHAnsi" w:hAnsiTheme="minorHAnsi"/>
+        </w:rPr>
+        <w:t>2026</w:t>
+      </w:r>
+    </w:p>
+    <w:p>
+      <w:pPr>
+        <w:tabs>
+          <w:tab w:val="right" w:pos="10080"/>
+        </w:tabs>
+        <w:spacing w:line="240" w:lineRule="auto"/>
         <w:contextualSpacing w:val="0"/>
         <w:rPr>
           <w:rFonts w:ascii="Cambria" w:eastAsia="Cambria" w:hAnsi="Cambria" w:cs="Cambria"/>
@@ -325,7 +406,7 @@
           <w:noProof/>
         </w:rPr>
         <w:pict w14:anchorId="42E9D79D">
-          <v:rect id="_x0000_i1027" style="width:468pt;height:.05pt" o:hralign="center" o:hrstd="t" o:hr="t" fillcolor="#a0a0a0" stroked="f"/>
+          <v:rect id="_x0000_i1027" style="width:540pt;height:1pt" o:hralign="center" o:hrstd="t" o:hrnoshade="t" o:hr="t" fillcolor="black [3213]" stroked="f"/>
         </w:pict>
       </w:r>
     </w:p>
@@ -334,7 +415,7 @@
         <w:tabs>
           <w:tab w:val="right" w:pos="10080"/>
         </w:tabs>
-        <w:spacing w:line="252" w:lineRule="auto"/>
+        <w:spacing w:line="240" w:lineRule="auto"/>
         <w:contextualSpacing w:val="0"/>
         <w:rPr>
           <w:rFonts w:ascii="Cambria" w:eastAsia="Cambria" w:hAnsi="Cambria" w:cs="Cambria"/>
@@ -357,7 +438,7 @@
         <w:tabs>
           <w:tab w:val="right" w:pos="10080"/>
         </w:tabs>
-        <w:spacing w:line="252" w:lineRule="auto"/>
+        <w:spacing w:line="240" w:lineRule="auto"/>
         <w:contextualSpacing w:val="0"/>
         <w:rPr>
           <w:rFonts w:ascii="Cambria" w:eastAsia="Cambria" w:hAnsi="Cambria" w:cs="Cambria"/>
@@ -381,13 +462,49 @@
         <w:rPr>
           <w:rFonts w:ascii="Cambria" w:eastAsia="Cambria" w:hAnsi="Cambria" w:cs="Cambria"/>
         </w:rPr>
-        <w:t>Robotic Materials Group:</w:t>
-      </w:r>
-      <w:r>
-        <w:rPr>
-          <w:rFonts w:ascii="Cambria" w:eastAsia="Cambria" w:hAnsi="Cambria" w:cs="Cambria"/>
-        </w:rPr>
-        <w:t xml:space="preserve"> Aug 2024 -&gt; Current</w:t>
+        <w:t>Robotic Materials Group</w:t>
+      </w:r>
+      <w:r>
+        <w:rPr>
+          <w:rFonts w:ascii="Cambria" w:eastAsia="Cambria" w:hAnsi="Cambria" w:cs="Cambria"/>
+        </w:rPr>
+        <w:t xml:space="preserve"> </w:t>
+      </w:r>
+      <w:r>
+        <w:rPr>
+          <w:rFonts w:ascii="Cambria" w:eastAsia="Cambria" w:hAnsi="Cambria" w:cs="Cambria"/>
+        </w:rPr>
+        <w:tab/>
+      </w:r>
+      <w:r>
+        <w:rPr>
+          <w:rFonts w:ascii="Cambria" w:eastAsia="Cambria" w:hAnsi="Cambria" w:cs="Cambria"/>
+        </w:rPr>
+        <w:t>Aug</w:t>
+      </w:r>
+      <w:r>
+        <w:rPr>
+          <w:rFonts w:ascii="Cambria" w:eastAsia="Cambria" w:hAnsi="Cambria" w:cs="Cambria"/>
+        </w:rPr>
+        <w:t>ust</w:t>
+      </w:r>
+      <w:r>
+        <w:rPr>
+          <w:rFonts w:ascii="Cambria" w:eastAsia="Cambria" w:hAnsi="Cambria" w:cs="Cambria"/>
+        </w:rPr>
+        <w:t xml:space="preserve"> 2024 -</w:t>
+      </w:r>
+      <w:r>
+        <w:rPr>
+          <w:rFonts w:ascii="Cambria" w:eastAsia="Cambria" w:hAnsi="Cambria" w:cs="Cambria"/>
+        </w:rPr>
+        <w:t xml:space="preserve"> </w:t>
+      </w:r>
+      <w:r>
+        <w:rPr>
+          <w:rFonts w:ascii="Cambria" w:eastAsia="Cambria" w:hAnsi="Cambria" w:cs="Cambria"/>
+        </w:rPr>
+        <w:t>Current</w:t>
       </w:r>
     </w:p>
     <w:p>
@@ -400,7 +517,7 @@
         <w:tabs>
           <w:tab w:val="right" w:pos="10080"/>
         </w:tabs>
-        <w:spacing w:line="252" w:lineRule="auto"/>
+        <w:spacing w:line="240" w:lineRule="auto"/>
         <w:contextualSpacing w:val="0"/>
         <w:rPr>
           <w:rFonts w:ascii="Cambria" w:eastAsia="Cambria" w:hAnsi="Cambria" w:cs="Cambria"/>
@@ -435,7 +552,7 @@
         <w:tabs>
           <w:tab w:val="right" w:pos="10080"/>
         </w:tabs>
-        <w:spacing w:line="252" w:lineRule="auto"/>
+        <w:spacing w:line="240" w:lineRule="auto"/>
         <w:contextualSpacing w:val="0"/>
         <w:rPr>
           <w:rFonts w:ascii="Cambria" w:eastAsia="Cambria" w:hAnsi="Cambria" w:cs="Cambria"/>
@@ -446,44 +563,6 @@
           <w:rFonts w:ascii="Cambria" w:eastAsia="Cambria" w:hAnsi="Cambria" w:cs="Cambria"/>
         </w:rPr>
         <w:t>Working with PhD student to write research paper for soft robotic journal</w:t>
-      </w:r>
-    </w:p>
-    <w:p>
-      <w:pPr>
-        <w:tabs>
-          <w:tab w:val="right" w:pos="10080"/>
-        </w:tabs>
-        <w:spacing w:line="252" w:lineRule="auto"/>
-        <w:contextualSpacing w:val="0"/>
-        <w:rPr>
-          <w:rFonts w:ascii="Cambria" w:eastAsia="Cambria" w:hAnsi="Cambria" w:cs="Cambria"/>
-        </w:rPr>
-      </w:pPr>
-      <w:r>
-        <w:rPr>
-          <w:rFonts w:ascii="Cambria" w:eastAsia="Cambria" w:hAnsi="Cambria" w:cs="Cambria"/>
-          <w:b/>
-          <w:bCs/>
-        </w:rPr>
-        <w:t>Full Stack Developer</w:t>
-      </w:r>
-      <w:r>
-        <w:rPr>
-          <w:rFonts w:ascii="Cambria" w:eastAsia="Cambria" w:hAnsi="Cambria" w:cs="Cambria"/>
-        </w:rPr>
-        <w:t xml:space="preserve">, </w:t>
-      </w:r>
-      <w:r>
-        <w:rPr>
-          <w:rFonts w:ascii="Cambria" w:eastAsia="Cambria" w:hAnsi="Cambria" w:cs="Cambria"/>
-        </w:rPr>
-        <w:t>Computer Vision Server Plugin</w:t>
-      </w:r>
-      <w:r>
-        <w:rPr>
-          <w:rFonts w:ascii="Cambria" w:eastAsia="Cambria" w:hAnsi="Cambria" w:cs="Cambria"/>
-        </w:rPr>
-        <w:t>: Jan 2024 -&gt; Current</w:t>
       </w:r>
     </w:p>
     <w:p>
@@ -491,22 +570,22 @@
         <w:pStyle w:val="ListParagraph"/>
         <w:numPr>
           <w:ilvl w:val="0"/>
-          <w:numId w:val="5"/>
+          <w:numId w:val="4"/>
         </w:numPr>
         <w:tabs>
           <w:tab w:val="right" w:pos="10080"/>
         </w:tabs>
-        <w:spacing w:line="252" w:lineRule="auto"/>
-        <w:contextualSpacing w:val="0"/>
-        <w:rPr>
-          <w:rFonts w:ascii="Cambria" w:eastAsia="Cambria" w:hAnsi="Cambria" w:cs="Cambria"/>
-        </w:rPr>
-      </w:pPr>
-      <w:r>
-        <w:rPr>
-          <w:rFonts w:ascii="Cambria" w:eastAsia="Cambria" w:hAnsi="Cambria" w:cs="Cambria"/>
-        </w:rPr>
-        <w:t>Working with an alum of my fraternity to integrate facial recognition into our photo server.</w:t>
+        <w:spacing w:line="240" w:lineRule="auto"/>
+        <w:contextualSpacing w:val="0"/>
+        <w:rPr>
+          <w:rFonts w:ascii="Cambria" w:eastAsia="Cambria" w:hAnsi="Cambria" w:cs="Cambria"/>
+        </w:rPr>
+      </w:pPr>
+      <w:r>
+        <w:rPr>
+          <w:rFonts w:ascii="Cambria" w:eastAsia="Cambria" w:hAnsi="Cambria" w:cs="Cambria"/>
+        </w:rPr>
+        <w:t>Developing soft robotic quadrupedal robot to traverse while being highly resistant to physical damage</w:t>
       </w:r>
     </w:p>
     <w:p>
@@ -514,22 +593,79 @@
         <w:pStyle w:val="ListParagraph"/>
         <w:numPr>
           <w:ilvl w:val="0"/>
-          <w:numId w:val="5"/>
+          <w:numId w:val="4"/>
         </w:numPr>
         <w:tabs>
           <w:tab w:val="right" w:pos="10080"/>
         </w:tabs>
-        <w:spacing w:line="252" w:lineRule="auto"/>
-        <w:contextualSpacing w:val="0"/>
-        <w:rPr>
-          <w:rFonts w:ascii="Cambria" w:eastAsia="Cambria" w:hAnsi="Cambria" w:cs="Cambria"/>
-        </w:rPr>
-      </w:pPr>
-      <w:r>
-        <w:rPr>
-          <w:rFonts w:ascii="Cambria" w:eastAsia="Cambria" w:hAnsi="Cambria" w:cs="Cambria"/>
-        </w:rPr>
-        <w:t>Designing backend to recognize the individual members and tag photos based on who’s in them</w:t>
+        <w:spacing w:line="240" w:lineRule="auto"/>
+        <w:contextualSpacing w:val="0"/>
+        <w:rPr>
+          <w:rFonts w:ascii="Cambria" w:eastAsia="Cambria" w:hAnsi="Cambria" w:cs="Cambria"/>
+        </w:rPr>
+      </w:pPr>
+      <w:r>
+        <w:rPr>
+          <w:rFonts w:ascii="Cambria" w:eastAsia="Cambria" w:hAnsi="Cambria" w:cs="Cambria"/>
+        </w:rPr>
+        <w:t xml:space="preserve">Investigating </w:t>
+      </w:r>
+      <w:r>
+        <w:rPr>
+          <w:rFonts w:ascii="Cambria" w:eastAsia="Cambria" w:hAnsi="Cambria" w:cs="Cambria"/>
+        </w:rPr>
+        <w:t xml:space="preserve">flexible </w:t>
+      </w:r>
+      <w:r>
+        <w:rPr>
+          <w:rFonts w:ascii="Cambria" w:eastAsia="Cambria" w:hAnsi="Cambria" w:cs="Cambria"/>
+        </w:rPr>
+        <w:t>conductive filaments for future applications in sensing and robotics</w:t>
+      </w:r>
+    </w:p>
+    <w:p>
+      <w:pPr>
+        <w:tabs>
+          <w:tab w:val="right" w:pos="10080"/>
+        </w:tabs>
+        <w:spacing w:line="240" w:lineRule="auto"/>
+        <w:contextualSpacing w:val="0"/>
+        <w:rPr>
+          <w:rFonts w:ascii="Cambria" w:eastAsia="Cambria" w:hAnsi="Cambria" w:cs="Cambria"/>
+        </w:rPr>
+      </w:pPr>
+      <w:r>
+        <w:rPr>
+          <w:rFonts w:ascii="Cambria" w:eastAsia="Cambria" w:hAnsi="Cambria" w:cs="Cambria"/>
+          <w:b/>
+          <w:bCs/>
+        </w:rPr>
+        <w:t>Residential Program Assistant</w:t>
+      </w:r>
+      <w:r>
+        <w:rPr>
+          <w:rFonts w:ascii="Cambria" w:eastAsia="Cambria" w:hAnsi="Cambria" w:cs="Cambria"/>
+        </w:rPr>
+        <w:t xml:space="preserve">, WPI </w:t>
+      </w:r>
+      <w:r>
+        <w:rPr>
+          <w:rFonts w:ascii="Cambria" w:eastAsia="Cambria" w:hAnsi="Cambria" w:cs="Cambria"/>
+        </w:rPr>
+        <w:t xml:space="preserve">Frontiers Pre-Collegiate </w:t>
+      </w:r>
+      <w:r>
+        <w:rPr>
+          <w:rFonts w:ascii="Cambria" w:eastAsia="Cambria" w:hAnsi="Cambria" w:cs="Cambria"/>
+        </w:rPr>
+        <w:t>Program</w:t>
+      </w:r>
+      <w:r>
+        <w:rPr>
+          <w:rFonts w:ascii="Cambria" w:eastAsia="Cambria" w:hAnsi="Cambria" w:cs="Cambria"/>
+        </w:rPr>
+        <w:tab/>
+        <w:t>June 2023 - August 2023</w:t>
       </w:r>
     </w:p>
     <w:p>
@@ -537,41 +673,74 @@
         <w:pStyle w:val="ListParagraph"/>
         <w:numPr>
           <w:ilvl w:val="0"/>
-          <w:numId w:val="5"/>
+          <w:numId w:val="18"/>
         </w:numPr>
         <w:tabs>
           <w:tab w:val="right" w:pos="10080"/>
         </w:tabs>
-        <w:spacing w:line="252" w:lineRule="auto"/>
-        <w:contextualSpacing w:val="0"/>
-        <w:rPr>
-          <w:rFonts w:ascii="Cambria" w:eastAsia="Cambria" w:hAnsi="Cambria" w:cs="Cambria"/>
-        </w:rPr>
-      </w:pPr>
-      <w:r>
-        <w:rPr>
-          <w:rFonts w:ascii="Cambria" w:eastAsia="Cambria" w:hAnsi="Cambria" w:cs="Cambria"/>
-        </w:rPr>
-        <w:t>Building frontend and UI to make plugin easy to use to minimize server downtime</w:t>
-      </w:r>
-    </w:p>
-    <w:p>
-      <w:pPr>
-        <w:tabs>
-          <w:tab w:val="right" w:pos="10080"/>
-        </w:tabs>
-        <w:spacing w:line="252" w:lineRule="auto"/>
-        <w:contextualSpacing w:val="0"/>
-        <w:rPr>
-          <w:rFonts w:ascii="Cambria" w:eastAsia="Cambria" w:hAnsi="Cambria" w:cs="Cambria"/>
-        </w:rPr>
-      </w:pPr>
-      <w:r>
+        <w:spacing w:line="240" w:lineRule="auto"/>
+        <w:contextualSpacing w:val="0"/>
         <w:rPr>
           <w:rFonts w:ascii="Cambria" w:eastAsia="Cambria" w:hAnsi="Cambria" w:cs="Cambria"/>
           <w:b/>
           <w:bCs/>
         </w:rPr>
+      </w:pPr>
+      <w:r>
+        <w:rPr>
+          <w:rFonts w:ascii="Cambria" w:eastAsia="Cambria" w:hAnsi="Cambria" w:cs="Cambria"/>
+        </w:rPr>
+        <w:t xml:space="preserve">Provided high school students with a college-like experience </w:t>
+      </w:r>
+    </w:p>
+    <w:p>
+      <w:pPr>
+        <w:pStyle w:val="ListParagraph"/>
+        <w:numPr>
+          <w:ilvl w:val="0"/>
+          <w:numId w:val="18"/>
+        </w:numPr>
+        <w:tabs>
+          <w:tab w:val="right" w:pos="10080"/>
+        </w:tabs>
+        <w:spacing w:line="240" w:lineRule="auto"/>
+        <w:contextualSpacing w:val="0"/>
+        <w:rPr>
+          <w:rFonts w:ascii="Cambria" w:eastAsia="Cambria" w:hAnsi="Cambria" w:cs="Cambria"/>
+          <w:b/>
+          <w:bCs/>
+        </w:rPr>
+      </w:pPr>
+      <w:r>
+        <w:rPr>
+          <w:rFonts w:ascii="Cambria" w:eastAsia="Cambria" w:hAnsi="Cambria" w:cs="Cambria"/>
+        </w:rPr>
+        <w:t xml:space="preserve">Assisted in the management and running of events to </w:t>
+      </w:r>
+      <w:r>
+        <w:rPr>
+          <w:rFonts w:ascii="Cambria" w:eastAsia="Cambria" w:hAnsi="Cambria" w:cs="Cambria"/>
+        </w:rPr>
+        <w:t>ensure a safe and memorable experience</w:t>
+      </w:r>
+    </w:p>
+    <w:p>
+      <w:pPr>
+        <w:tabs>
+          <w:tab w:val="right" w:pos="10080"/>
+        </w:tabs>
+        <w:spacing w:line="240" w:lineRule="auto"/>
+        <w:contextualSpacing w:val="0"/>
+        <w:rPr>
+          <w:rFonts w:ascii="Cambria" w:eastAsia="Cambria" w:hAnsi="Cambria" w:cs="Cambria"/>
+        </w:rPr>
+      </w:pPr>
+      <w:r>
+        <w:rPr>
+          <w:rFonts w:ascii="Cambria" w:eastAsia="Cambria" w:hAnsi="Cambria" w:cs="Cambria"/>
+          <w:b/>
+          <w:bCs/>
+        </w:rPr>
         <w:t>Intern Production Assistant</w:t>
       </w:r>
       <w:r>
@@ -596,7 +765,20 @@
         <w:rPr>
           <w:rFonts w:ascii="Cambria" w:eastAsia="Cambria" w:hAnsi="Cambria" w:cs="Cambria"/>
         </w:rPr>
-        <w:t>: May 2022 -&gt; Aug 2022</w:t>
+        <w:t xml:space="preserve"> </w:t>
+      </w:r>
+      <w:r>
+        <w:rPr>
+          <w:rFonts w:ascii="Cambria" w:eastAsia="Cambria" w:hAnsi="Cambria" w:cs="Cambria"/>
+        </w:rPr>
+        <w:tab/>
+        <w:t xml:space="preserve"> </w:t>
+      </w:r>
+      <w:r>
+        <w:rPr>
+          <w:rFonts w:ascii="Cambria" w:eastAsia="Cambria" w:hAnsi="Cambria" w:cs="Cambria"/>
+        </w:rPr>
+        <w:t>May 2022 - Aug 2022</w:t>
       </w:r>
     </w:p>
     <w:p>
@@ -609,7 +791,7 @@
         <w:tabs>
           <w:tab w:val="right" w:pos="10080"/>
         </w:tabs>
-        <w:spacing w:line="252" w:lineRule="auto"/>
+        <w:spacing w:line="240" w:lineRule="auto"/>
         <w:contextualSpacing w:val="0"/>
         <w:rPr>
           <w:rFonts w:ascii="Cambria" w:eastAsia="Cambria" w:hAnsi="Cambria" w:cs="Cambria"/>
@@ -632,7 +814,7 @@
         <w:tabs>
           <w:tab w:val="right" w:pos="10080"/>
         </w:tabs>
-        <w:spacing w:line="252" w:lineRule="auto"/>
+        <w:spacing w:line="240" w:lineRule="auto"/>
         <w:contextualSpacing w:val="0"/>
         <w:rPr>
           <w:rFonts w:ascii="Cambria" w:eastAsia="Cambria" w:hAnsi="Cambria" w:cs="Cambria"/>
@@ -650,7 +832,7 @@
         <w:tabs>
           <w:tab w:val="right" w:pos="10080"/>
         </w:tabs>
-        <w:spacing w:line="252" w:lineRule="auto"/>
+        <w:spacing w:line="240" w:lineRule="auto"/>
         <w:contextualSpacing w:val="0"/>
         <w:rPr>
           <w:noProof/>
@@ -661,7 +843,7 @@
           <w:noProof/>
         </w:rPr>
         <w:pict w14:anchorId="760DDA1E">
-          <v:rect id="_x0000_i1028" style="width:468pt;height:.05pt" o:hralign="center" o:hrstd="t" o:hr="t" fillcolor="#a0a0a0" stroked="f"/>
+          <v:rect id="_x0000_i1028" style="width:540pt;height:1pt" o:hralign="center" o:hrstd="t" o:hrnoshade="t" o:hr="t" fillcolor="black [3213]" stroked="f"/>
         </w:pict>
       </w:r>
     </w:p>
@@ -696,7 +878,7 @@
         <w:tabs>
           <w:tab w:val="right" w:pos="10080"/>
         </w:tabs>
-        <w:spacing w:line="252" w:lineRule="auto"/>
+        <w:spacing w:line="240" w:lineRule="auto"/>
         <w:contextualSpacing w:val="0"/>
         <w:rPr>
           <w:rFonts w:ascii="Cambria" w:eastAsia="Cambria" w:hAnsi="Cambria" w:cs="Cambria"/>
@@ -722,7 +904,7 @@
         <w:tabs>
           <w:tab w:val="right" w:pos="10080"/>
         </w:tabs>
-        <w:spacing w:line="252" w:lineRule="auto"/>
+        <w:spacing w:line="240" w:lineRule="auto"/>
         <w:contextualSpacing w:val="0"/>
         <w:rPr>
           <w:rFonts w:ascii="Cambria" w:eastAsia="Cambria" w:hAnsi="Cambria" w:cs="Cambria"/>
@@ -742,13 +924,19 @@
         </w:rPr>
         <w:t>: Solidworks Associate, Fusion 360, EAGLE PCB, ABB Robot Studio, Figma</w:t>
       </w:r>
-    </w:p>
-    <w:p>
-      <w:pPr>
-        <w:tabs>
-          <w:tab w:val="right" w:pos="10080"/>
-        </w:tabs>
-        <w:spacing w:line="252" w:lineRule="auto"/>
+      <w:r>
+        <w:rPr>
+          <w:rFonts w:ascii="Cambria" w:eastAsia="Cambria" w:hAnsi="Cambria" w:cs="Cambria"/>
+        </w:rPr>
+        <w:t>, Robot Operating System (ROS)</w:t>
+      </w:r>
+    </w:p>
+    <w:p>
+      <w:pPr>
+        <w:tabs>
+          <w:tab w:val="right" w:pos="10080"/>
+        </w:tabs>
+        <w:spacing w:line="240" w:lineRule="auto"/>
         <w:contextualSpacing w:val="0"/>
         <w:rPr>
           <w:rFonts w:ascii="Cambria" w:eastAsia="Cambria" w:hAnsi="Cambria" w:cs="Cambria"/>
@@ -774,7 +962,7 @@
         <w:tabs>
           <w:tab w:val="right" w:pos="10080"/>
         </w:tabs>
-        <w:spacing w:line="252" w:lineRule="auto"/>
+        <w:spacing w:line="240" w:lineRule="auto"/>
         <w:contextualSpacing w:val="0"/>
         <w:rPr>
           <w:rFonts w:ascii="Cambria" w:eastAsia="Cambria" w:hAnsi="Cambria" w:cs="Cambria"/>
@@ -785,7 +973,7 @@
           <w:noProof/>
         </w:rPr>
         <w:pict w14:anchorId="1AC19CA4">
-          <v:rect id="_x0000_i1029" style="width:468pt;height:.05pt" o:hralign="center" o:hrstd="t" o:hr="t" fillcolor="#a0a0a0" stroked="f"/>
+          <v:rect id="_x0000_i1029" style="width:540pt;height:1pt" o:hralign="center" o:hrstd="t" o:hrnoshade="t" o:hr="t" fillcolor="black [3213]" stroked="f"/>
         </w:pict>
       </w:r>
     </w:p>
@@ -796,6 +984,12 @@
         </w:tabs>
         <w:spacing w:line="240" w:lineRule="auto"/>
         <w:contextualSpacing w:val="0"/>
+        <w:rPr>
+          <w:rFonts w:ascii="Cambria" w:eastAsia="Cambria" w:hAnsi="Cambria" w:cs="Cambria"/>
+          <w:b/>
+        </w:rPr>
+      </w:pPr>
+      <w:r>
         <w:rPr>
           <w:rFonts w:ascii="Cambria" w:eastAsia="Cambria" w:hAnsi="Cambria" w:cs="Cambria"/>
           <w:b/>
@@ -803,44 +997,38 @@
           <w:sz w:val="28"/>
           <w:szCs w:val="28"/>
         </w:rPr>
-      </w:pPr>
-      <w:r>
-        <w:rPr>
-          <w:rFonts w:ascii="Cambria" w:eastAsia="Cambria" w:hAnsi="Cambria" w:cs="Cambria"/>
-          <w:b/>
-          <w:color w:val="666666"/>
-          <w:sz w:val="28"/>
-          <w:szCs w:val="28"/>
-        </w:rPr>
-        <w:t xml:space="preserve">Class and Personal </w:t>
-      </w:r>
-      <w:r>
-        <w:rPr>
-          <w:rFonts w:ascii="Cambria" w:eastAsia="Cambria" w:hAnsi="Cambria" w:cs="Cambria"/>
-          <w:b/>
-          <w:color w:val="666666"/>
-          <w:sz w:val="28"/>
-          <w:szCs w:val="28"/>
-        </w:rPr>
-        <w:t>Project</w:t>
-      </w:r>
-    </w:p>
-    <w:p>
-      <w:pPr>
-        <w:tabs>
-          <w:tab w:val="right" w:pos="10080"/>
-        </w:tabs>
-        <w:spacing w:line="252" w:lineRule="auto"/>
-        <w:contextualSpacing w:val="0"/>
-        <w:rPr>
-          <w:rFonts w:ascii="Cambria" w:eastAsia="Cambria" w:hAnsi="Cambria" w:cs="Cambria"/>
-        </w:rPr>
-      </w:pPr>
-      <w:r>
-        <w:rPr>
-          <w:rFonts w:ascii="Cambria" w:eastAsia="Cambria" w:hAnsi="Cambria" w:cs="Cambria"/>
-        </w:rPr>
-        <w:t>Face Following Webcam: December 2023 -&gt; Current</w:t>
+        <w:t xml:space="preserve">Leadership </w:t>
+      </w:r>
+    </w:p>
+    <w:p>
+      <w:pPr>
+        <w:tabs>
+          <w:tab w:val="right" w:pos="10080"/>
+        </w:tabs>
+        <w:spacing w:line="240" w:lineRule="auto"/>
+        <w:contextualSpacing w:val="0"/>
+        <w:rPr>
+          <w:rFonts w:ascii="Cambria" w:eastAsia="Cambria" w:hAnsi="Cambria" w:cs="Cambria"/>
+        </w:rPr>
+      </w:pPr>
+      <w:r>
+        <w:rPr>
+          <w:rFonts w:ascii="Cambria" w:eastAsia="Cambria" w:hAnsi="Cambria" w:cs="Cambria"/>
+        </w:rPr>
+        <w:t>Alpha Phi Omeg</w:t>
+      </w:r>
+      <w:r>
+        <w:rPr>
+          <w:rFonts w:ascii="Cambria" w:eastAsia="Cambria" w:hAnsi="Cambria" w:cs="Cambria"/>
+        </w:rPr>
+        <w:t>a: Merit Badge University Chair and Omega Head of House</w:t>
+      </w:r>
+      <w:r>
+        <w:rPr>
+          <w:rFonts w:ascii="Cambria" w:eastAsia="Cambria" w:hAnsi="Cambria" w:cs="Cambria"/>
+        </w:rPr>
+        <w:tab/>
+        <w:t>May 2023- December 2023</w:t>
       </w:r>
     </w:p>
     <w:p>
@@ -853,17 +1041,42 @@
         <w:tabs>
           <w:tab w:val="right" w:pos="10080"/>
         </w:tabs>
-        <w:spacing w:line="252" w:lineRule="auto"/>
-        <w:contextualSpacing w:val="0"/>
-        <w:rPr>
-          <w:rFonts w:ascii="Cambria" w:eastAsia="Cambria" w:hAnsi="Cambria" w:cs="Cambria"/>
-        </w:rPr>
-      </w:pPr>
-      <w:r>
-        <w:rPr>
-          <w:rFonts w:ascii="Cambria" w:eastAsia="Cambria" w:hAnsi="Cambria" w:cs="Cambria"/>
-        </w:rPr>
-        <w:t>Creating a custom solution to motorize a camera to track a user’s face</w:t>
+        <w:spacing w:line="240" w:lineRule="auto"/>
+        <w:contextualSpacing w:val="0"/>
+        <w:rPr>
+          <w:rFonts w:ascii="Cambria" w:eastAsia="Cambria" w:hAnsi="Cambria" w:cs="Cambria"/>
+        </w:rPr>
+      </w:pPr>
+      <w:r>
+        <w:rPr>
+          <w:rFonts w:ascii="Cambria" w:eastAsia="Cambria" w:hAnsi="Cambria" w:cs="Cambria"/>
+        </w:rPr>
+        <w:t>Organized a 2-day event with over 100 Boy Scouts coming from off campus to receive Merit Badges</w:t>
+      </w:r>
+    </w:p>
+    <w:p>
+      <w:pPr>
+        <w:tabs>
+          <w:tab w:val="right" w:pos="10080"/>
+        </w:tabs>
+        <w:spacing w:line="240" w:lineRule="auto"/>
+        <w:contextualSpacing w:val="0"/>
+        <w:rPr>
+          <w:rFonts w:ascii="Cambria" w:eastAsia="Cambria" w:hAnsi="Cambria" w:cs="Cambria"/>
+        </w:rPr>
+      </w:pPr>
+      <w:r>
+        <w:rPr>
+          <w:rFonts w:ascii="Cambria" w:eastAsia="Cambria" w:hAnsi="Cambria" w:cs="Cambria"/>
+        </w:rPr>
+        <w:t>Phi Kappa Theta: Brother and Interim Social Chair</w:t>
+      </w:r>
+      <w:r>
+        <w:rPr>
+          <w:rFonts w:ascii="Cambria" w:eastAsia="Cambria" w:hAnsi="Cambria" w:cs="Cambria"/>
+        </w:rPr>
+        <w:tab/>
+        <w:t>August 2023 – Current</w:t>
       </w:r>
     </w:p>
     <w:p>
@@ -876,7 +1089,422 @@
         <w:tabs>
           <w:tab w:val="right" w:pos="10080"/>
         </w:tabs>
-        <w:spacing w:line="252" w:lineRule="auto"/>
+        <w:spacing w:line="240" w:lineRule="auto"/>
+        <w:contextualSpacing w:val="0"/>
+        <w:rPr>
+          <w:rFonts w:ascii="Cambria" w:eastAsia="Cambria" w:hAnsi="Cambria" w:cs="Cambria"/>
+        </w:rPr>
+      </w:pPr>
+      <w:r>
+        <w:rPr>
+          <w:rFonts w:ascii="Cambria" w:eastAsia="Cambria" w:hAnsi="Cambria" w:cs="Cambria"/>
+        </w:rPr>
+        <w:t>Assisting in the planning and development of inter-fraternity events and assisting other positions with philanthropy event planning</w:t>
+      </w:r>
+    </w:p>
+    <w:p>
+      <w:pPr>
+        <w:pStyle w:val="ListParagraph"/>
+        <w:numPr>
+          <w:ilvl w:val="0"/>
+          <w:numId w:val="13"/>
+        </w:numPr>
+        <w:tabs>
+          <w:tab w:val="right" w:pos="10080"/>
+        </w:tabs>
+        <w:spacing w:line="240" w:lineRule="auto"/>
+        <w:contextualSpacing w:val="0"/>
+        <w:rPr>
+          <w:rFonts w:ascii="Cambria" w:eastAsia="Cambria" w:hAnsi="Cambria" w:cs="Cambria"/>
+        </w:rPr>
+      </w:pPr>
+      <w:r>
+        <w:rPr>
+          <w:rFonts w:ascii="Cambria" w:eastAsia="Cambria" w:hAnsi="Cambria" w:cs="Cambria"/>
+        </w:rPr>
+        <w:t>Organized a philanthropy event that raised over $1300 for charity</w:t>
+      </w:r>
+    </w:p>
+    <w:p>
+      <w:pPr>
+        <w:tabs>
+          <w:tab w:val="right" w:pos="10080"/>
+        </w:tabs>
+        <w:spacing w:line="240" w:lineRule="auto"/>
+        <w:contextualSpacing w:val="0"/>
+        <w:rPr>
+          <w:rFonts w:ascii="Cambria" w:eastAsia="Cambria" w:hAnsi="Cambria" w:cs="Cambria"/>
+          <w:b/>
+          <w:color w:val="666666"/>
+          <w:sz w:val="28"/>
+          <w:szCs w:val="28"/>
+        </w:rPr>
+      </w:pPr>
+      <w:r>
+        <w:rPr>
+          <w:noProof/>
+        </w:rPr>
+        <w:pict w14:anchorId="71689B80">
+          <v:rect id="_x0000_i1030" style="width:540pt;height:1pt" o:hralign="center" o:hrstd="t" o:hrnoshade="t" o:hr="t" fillcolor="black [3213]" stroked="f"/>
+        </w:pict>
+      </w:r>
+      <w:r>
+        <w:rPr>
+          <w:rFonts w:ascii="Cambria" w:eastAsia="Cambria" w:hAnsi="Cambria" w:cs="Cambria"/>
+          <w:b/>
+          <w:color w:val="666666"/>
+          <w:sz w:val="28"/>
+          <w:szCs w:val="28"/>
+        </w:rPr>
+        <w:t>Organization</w:t>
+      </w:r>
+      <w:r>
+        <w:rPr>
+          <w:rFonts w:ascii="Cambria" w:eastAsia="Cambria" w:hAnsi="Cambria" w:cs="Cambria"/>
+          <w:b/>
+          <w:color w:val="666666"/>
+          <w:sz w:val="28"/>
+          <w:szCs w:val="28"/>
+        </w:rPr>
+        <w:t>s</w:t>
+      </w:r>
+    </w:p>
+    <w:p>
+      <w:pPr>
+        <w:tabs>
+          <w:tab w:val="right" w:pos="10080"/>
+        </w:tabs>
+        <w:spacing w:line="240" w:lineRule="auto"/>
+        <w:contextualSpacing w:val="0"/>
+        <w:rPr>
+          <w:rFonts w:ascii="Cambria" w:eastAsia="Cambria" w:hAnsi="Cambria" w:cs="Cambria"/>
+          <w:b/>
+          <w:color w:val="666666"/>
+          <w:sz w:val="28"/>
+          <w:szCs w:val="28"/>
+        </w:rPr>
+      </w:pPr>
+      <w:r>
+        <w:rPr>
+          <w:rFonts w:asciiTheme="minorHAnsi" w:hAnsiTheme="minorHAnsi"/>
+          <w:b/>
+          <w:bCs/>
+        </w:rPr>
+        <w:t>AIAA Jet Engine Project Control System</w:t>
+      </w:r>
+      <w:r>
+        <w:rPr>
+          <w:rFonts w:asciiTheme="minorHAnsi" w:hAnsiTheme="minorHAnsi"/>
+        </w:rPr>
+        <w:t>:</w:t>
+      </w:r>
+      <w:r>
+        <w:rPr>
+          <w:rFonts w:asciiTheme="minorHAnsi" w:hAnsiTheme="minorHAnsi"/>
+        </w:rPr>
+        <w:tab/>
+      </w:r>
+      <w:r>
+        <w:rPr>
+          <w:rFonts w:asciiTheme="minorHAnsi" w:hAnsiTheme="minorHAnsi"/>
+        </w:rPr>
+        <w:t>August 2023 - Current</w:t>
+      </w:r>
+    </w:p>
+    <w:p>
+      <w:pPr>
+        <w:pStyle w:val="ListParagraph"/>
+        <w:numPr>
+          <w:ilvl w:val="0"/>
+          <w:numId w:val="28"/>
+        </w:numPr>
+        <w:spacing w:line="240" w:lineRule="auto"/>
+        <w:rPr>
+          <w:rFonts w:asciiTheme="minorHAnsi" w:hAnsiTheme="minorHAnsi"/>
+        </w:rPr>
+      </w:pPr>
+      <w:r>
+        <w:rPr>
+          <w:rFonts w:asciiTheme="minorHAnsi" w:hAnsiTheme="minorHAnsi"/>
+        </w:rPr>
+        <w:t>Lead the development of current control box system</w:t>
+      </w:r>
+    </w:p>
+    <w:p>
+      <w:pPr>
+        <w:pStyle w:val="ListParagraph"/>
+        <w:numPr>
+          <w:ilvl w:val="0"/>
+          <w:numId w:val="28"/>
+        </w:numPr>
+        <w:spacing w:line="240" w:lineRule="auto"/>
+        <w:rPr>
+          <w:rFonts w:asciiTheme="minorHAnsi" w:hAnsiTheme="minorHAnsi"/>
+        </w:rPr>
+      </w:pPr>
+      <w:r>
+        <w:rPr>
+          <w:rFonts w:asciiTheme="minorHAnsi" w:hAnsiTheme="minorHAnsi"/>
+        </w:rPr>
+        <w:t>Drafted additional improvements to jet engine test standing including custom 6 degree force sensing</w:t>
+      </w:r>
+    </w:p>
+    <w:p>
+      <w:pPr>
+        <w:pStyle w:val="ListParagraph"/>
+        <w:numPr>
+          <w:ilvl w:val="0"/>
+          <w:numId w:val="28"/>
+        </w:numPr>
+        <w:spacing w:line="240" w:lineRule="auto"/>
+        <w:rPr>
+          <w:rFonts w:asciiTheme="minorHAnsi" w:hAnsiTheme="minorHAnsi"/>
+        </w:rPr>
+      </w:pPr>
+      <w:r>
+        <w:rPr>
+          <w:rFonts w:asciiTheme="minorHAnsi" w:hAnsiTheme="minorHAnsi"/>
+        </w:rPr>
+        <w:t>Designed new test stand for jet engine fuel systems and sensor array processing</w:t>
+      </w:r>
+    </w:p>
+    <w:p>
+      <w:pPr>
+        <w:spacing w:line="240" w:lineRule="auto"/>
+        <w:rPr>
+          <w:rFonts w:ascii="Cambria" w:eastAsia="Cambria" w:hAnsi="Cambria" w:cs="Cambria"/>
+          <w:b/>
+          <w:color w:val="666666"/>
+          <w:sz w:val="28"/>
+          <w:szCs w:val="28"/>
+        </w:rPr>
+      </w:pPr>
+      <w:r>
+        <w:rPr>
+          <w:rFonts w:ascii="Cambria" w:eastAsia="Cambria" w:hAnsi="Cambria" w:cs="Cambria"/>
+          <w:b/>
+          <w:color w:val="666666"/>
+          <w:sz w:val="28"/>
+          <w:szCs w:val="28"/>
+        </w:rPr>
+        <w:t>Project</w:t>
+      </w:r>
+      <w:r>
+        <w:rPr>
+          <w:rFonts w:ascii="Cambria" w:eastAsia="Cambria" w:hAnsi="Cambria" w:cs="Cambria"/>
+          <w:b/>
+          <w:color w:val="666666"/>
+          <w:sz w:val="28"/>
+          <w:szCs w:val="28"/>
+        </w:rPr>
+        <w:t xml:space="preserve"> Experience</w:t>
+      </w:r>
+    </w:p>
+    <w:p>
+      <w:pPr>
+        <w:tabs>
+          <w:tab w:val="right" w:pos="10080"/>
+        </w:tabs>
+        <w:spacing w:line="240" w:lineRule="auto"/>
+        <w:contextualSpacing w:val="0"/>
+        <w:rPr>
+          <w:rFonts w:ascii="Cambria" w:eastAsia="Cambria" w:hAnsi="Cambria" w:cs="Cambria"/>
+        </w:rPr>
+      </w:pPr>
+      <w:r>
+        <w:rPr>
+          <w:rFonts w:ascii="Cambria" w:eastAsia="Cambria" w:hAnsi="Cambria" w:cs="Cambria"/>
+          <w:b/>
+          <w:bCs/>
+        </w:rPr>
+        <w:t>Automated Photo Tagging Server Plugin</w:t>
+      </w:r>
+      <w:r>
+        <w:rPr>
+          <w:rFonts w:ascii="Cambria" w:eastAsia="Cambria" w:hAnsi="Cambria" w:cs="Cambria"/>
+          <w:b/>
+          <w:bCs/>
+        </w:rPr>
+        <w:tab/>
+      </w:r>
+      <w:r>
+        <w:rPr>
+          <w:rFonts w:ascii="Cambria" w:eastAsia="Cambria" w:hAnsi="Cambria" w:cs="Cambria"/>
+        </w:rPr>
+        <w:t xml:space="preserve">January 2024 </w:t>
+      </w:r>
+      <w:r>
+        <w:rPr>
+          <w:rFonts w:ascii="Cambria" w:eastAsia="Cambria" w:hAnsi="Cambria" w:cs="Cambria"/>
+        </w:rPr>
+        <w:t>–</w:t>
+      </w:r>
+      <w:r>
+        <w:rPr>
+          <w:rFonts w:ascii="Cambria" w:eastAsia="Cambria" w:hAnsi="Cambria" w:cs="Cambria"/>
+        </w:rPr>
+        <w:t xml:space="preserve"> Current</w:t>
+      </w:r>
+    </w:p>
+    <w:p>
+      <w:pPr>
+        <w:pStyle w:val="ListParagraph"/>
+        <w:numPr>
+          <w:ilvl w:val="0"/>
+          <w:numId w:val="25"/>
+        </w:numPr>
+        <w:tabs>
+          <w:tab w:val="right" w:pos="10080"/>
+        </w:tabs>
+        <w:spacing w:line="240" w:lineRule="auto"/>
+        <w:contextualSpacing w:val="0"/>
+        <w:rPr>
+          <w:rFonts w:ascii="Cambria" w:eastAsia="Cambria" w:hAnsi="Cambria" w:cs="Cambria"/>
+          <w:b/>
+          <w:bCs/>
+        </w:rPr>
+      </w:pPr>
+      <w:r>
+        <w:rPr>
+          <w:rFonts w:ascii="Cambria" w:eastAsia="Cambria" w:hAnsi="Cambria" w:cs="Cambria"/>
+        </w:rPr>
+        <w:t>Developing a computer vision backend to sort and tag photo based on the contents of the photo</w:t>
+      </w:r>
+    </w:p>
+    <w:p>
+      <w:pPr>
+        <w:pStyle w:val="ListParagraph"/>
+        <w:numPr>
+          <w:ilvl w:val="0"/>
+          <w:numId w:val="25"/>
+        </w:numPr>
+        <w:tabs>
+          <w:tab w:val="right" w:pos="10080"/>
+        </w:tabs>
+        <w:spacing w:line="240" w:lineRule="auto"/>
+        <w:contextualSpacing w:val="0"/>
+        <w:rPr>
+          <w:rFonts w:ascii="Cambria" w:eastAsia="Cambria" w:hAnsi="Cambria" w:cs="Cambria"/>
+          <w:b/>
+          <w:bCs/>
+        </w:rPr>
+      </w:pPr>
+      <w:r>
+        <w:rPr>
+          <w:rFonts w:ascii="Cambria" w:eastAsia="Cambria" w:hAnsi="Cambria" w:cs="Cambria"/>
+        </w:rPr>
+        <w:t>Training a neural network to identify people within the photos and tag the photos for better organization</w:t>
+      </w:r>
+    </w:p>
+    <w:p>
+      <w:pPr>
+        <w:pStyle w:val="ListParagraph"/>
+        <w:numPr>
+          <w:ilvl w:val="0"/>
+          <w:numId w:val="25"/>
+        </w:numPr>
+        <w:tabs>
+          <w:tab w:val="right" w:pos="10080"/>
+        </w:tabs>
+        <w:spacing w:line="240" w:lineRule="auto"/>
+        <w:contextualSpacing w:val="0"/>
+        <w:rPr>
+          <w:rFonts w:ascii="Cambria" w:eastAsia="Cambria" w:hAnsi="Cambria" w:cs="Cambria"/>
+          <w:b/>
+          <w:bCs/>
+        </w:rPr>
+      </w:pPr>
+      <w:r>
+        <w:rPr>
+          <w:rFonts w:ascii="Cambria" w:eastAsia="Cambria" w:hAnsi="Cambria" w:cs="Cambria"/>
+        </w:rPr>
+        <w:t>Integrating backend with Piwigo photo server to open source for general use</w:t>
+      </w:r>
+    </w:p>
+    <w:p>
+      <w:pPr>
+        <w:tabs>
+          <w:tab w:val="right" w:pos="10080"/>
+        </w:tabs>
+        <w:spacing w:line="240" w:lineRule="auto"/>
+        <w:contextualSpacing w:val="0"/>
+        <w:rPr>
+          <w:rFonts w:ascii="Cambria" w:eastAsia="Cambria" w:hAnsi="Cambria" w:cs="Cambria"/>
+        </w:rPr>
+      </w:pPr>
+      <w:r>
+        <w:rPr>
+          <w:rFonts w:ascii="Cambria" w:eastAsia="Cambria" w:hAnsi="Cambria" w:cs="Cambria"/>
+          <w:b/>
+          <w:bCs/>
+        </w:rPr>
+        <w:t>Face Following Webcam</w:t>
+      </w:r>
+      <w:r>
+        <w:rPr>
+          <w:rFonts w:ascii="Cambria" w:eastAsia="Cambria" w:hAnsi="Cambria" w:cs="Cambria"/>
+        </w:rPr>
+        <w:t xml:space="preserve"> </w:t>
+      </w:r>
+      <w:r>
+        <w:rPr>
+          <w:rFonts w:ascii="Cambria" w:eastAsia="Cambria" w:hAnsi="Cambria" w:cs="Cambria"/>
+        </w:rPr>
+        <w:tab/>
+      </w:r>
+      <w:r>
+        <w:rPr>
+          <w:rFonts w:ascii="Cambria" w:eastAsia="Cambria" w:hAnsi="Cambria" w:cs="Cambria"/>
+        </w:rPr>
+        <w:t>December 2023 -</w:t>
+      </w:r>
+      <w:r>
+        <w:rPr>
+          <w:rFonts w:ascii="Cambria" w:eastAsia="Cambria" w:hAnsi="Cambria" w:cs="Cambria"/>
+        </w:rPr>
+        <w:t xml:space="preserve"> </w:t>
+      </w:r>
+      <w:r>
+        <w:rPr>
+          <w:rFonts w:ascii="Cambria" w:eastAsia="Cambria" w:hAnsi="Cambria" w:cs="Cambria"/>
+        </w:rPr>
+        <w:t>Current</w:t>
+      </w:r>
+    </w:p>
+    <w:p>
+      <w:pPr>
+        <w:pStyle w:val="ListParagraph"/>
+        <w:numPr>
+          <w:ilvl w:val="0"/>
+          <w:numId w:val="13"/>
+        </w:numPr>
+        <w:tabs>
+          <w:tab w:val="right" w:pos="10080"/>
+        </w:tabs>
+        <w:spacing w:line="240" w:lineRule="auto"/>
+        <w:contextualSpacing w:val="0"/>
+        <w:rPr>
+          <w:rFonts w:ascii="Cambria" w:eastAsia="Cambria" w:hAnsi="Cambria" w:cs="Cambria"/>
+        </w:rPr>
+      </w:pPr>
+      <w:r>
+        <w:rPr>
+          <w:rFonts w:ascii="Cambria" w:eastAsia="Cambria" w:hAnsi="Cambria" w:cs="Cambria"/>
+        </w:rPr>
+        <w:t>Creating a custom solution to motorize a camera to track a user’s face</w:t>
+      </w:r>
+    </w:p>
+    <w:p>
+      <w:pPr>
+        <w:pStyle w:val="ListParagraph"/>
+        <w:numPr>
+          <w:ilvl w:val="0"/>
+          <w:numId w:val="13"/>
+        </w:numPr>
+        <w:tabs>
+          <w:tab w:val="right" w:pos="10080"/>
+        </w:tabs>
+        <w:spacing w:line="240" w:lineRule="auto"/>
         <w:contextualSpacing w:val="0"/>
         <w:rPr>
           <w:rFonts w:ascii="Cambria" w:eastAsia="Cambria" w:hAnsi="Cambria" w:cs="Cambria"/>
@@ -891,20 +1519,95 @@
     </w:p>
     <w:p>
       <w:pPr>
-        <w:tabs>
-          <w:tab w:val="right" w:pos="10080"/>
-        </w:tabs>
-        <w:spacing w:line="252" w:lineRule="auto"/>
-        <w:contextualSpacing w:val="0"/>
-        <w:rPr>
-          <w:rFonts w:ascii="Cambria" w:eastAsia="Cambria" w:hAnsi="Cambria" w:cs="Cambria"/>
-        </w:rPr>
-      </w:pPr>
-      <w:r>
-        <w:rPr>
-          <w:rFonts w:ascii="Cambria" w:eastAsia="Cambria" w:hAnsi="Cambria" w:cs="Cambria"/>
-        </w:rPr>
-        <w:t>Team Lead, Intro AI Class Project Oct 2023 -&gt; December 2023</w:t>
+        <w:pStyle w:val="ListParagraph"/>
+        <w:numPr>
+          <w:ilvl w:val="0"/>
+          <w:numId w:val="13"/>
+        </w:numPr>
+        <w:tabs>
+          <w:tab w:val="right" w:pos="10080"/>
+        </w:tabs>
+        <w:spacing w:line="240" w:lineRule="auto"/>
+        <w:contextualSpacing w:val="0"/>
+        <w:rPr>
+          <w:rFonts w:ascii="Cambria" w:eastAsia="Cambria" w:hAnsi="Cambria" w:cs="Cambria"/>
+        </w:rPr>
+      </w:pPr>
+      <w:r>
+        <w:rPr>
+          <w:rFonts w:ascii="Cambria" w:eastAsia="Cambria" w:hAnsi="Cambria" w:cs="Cambria"/>
+        </w:rPr>
+        <w:t>Implemented</w:t>
+      </w:r>
+      <w:r>
+        <w:rPr>
+          <w:rFonts w:ascii="Cambria" w:eastAsia="Cambria" w:hAnsi="Cambria" w:cs="Cambria"/>
+        </w:rPr>
+        <w:t xml:space="preserve"> multithreading on a microcontroller to optimize communication and motor control</w:t>
+      </w:r>
+    </w:p>
+    <w:p>
+      <w:pPr>
+        <w:tabs>
+          <w:tab w:val="right" w:pos="10080"/>
+        </w:tabs>
+        <w:spacing w:line="240" w:lineRule="auto"/>
+        <w:contextualSpacing w:val="0"/>
+        <w:rPr>
+          <w:rFonts w:ascii="Cambria" w:eastAsia="Cambria" w:hAnsi="Cambria" w:cs="Cambria"/>
+          <w:b/>
+          <w:bCs/>
+        </w:rPr>
+      </w:pPr>
+      <w:r>
+        <w:rPr>
+          <w:rFonts w:ascii="Cambria" w:eastAsia="Cambria" w:hAnsi="Cambria" w:cs="Cambria"/>
+          <w:b/>
+          <w:bCs/>
+        </w:rPr>
+        <w:lastRenderedPageBreak/>
+        <w:t>Te</w:t>
+      </w:r>
+      <w:r>
+        <w:rPr>
+          <w:rFonts w:ascii="Cambria" w:eastAsia="Cambria" w:hAnsi="Cambria" w:cs="Cambria"/>
+          <w:b/>
+          <w:bCs/>
+        </w:rPr>
+        <w:t>am Lead, Intro AI Class Project</w:t>
+      </w:r>
+      <w:r>
+        <w:rPr>
+          <w:rFonts w:ascii="Cambria" w:eastAsia="Cambria" w:hAnsi="Cambria" w:cs="Cambria"/>
+          <w:b/>
+          <w:bCs/>
+        </w:rPr>
+        <w:t>:</w:t>
+      </w:r>
+      <w:r>
+        <w:rPr>
+          <w:rFonts w:ascii="Cambria" w:eastAsia="Cambria" w:hAnsi="Cambria" w:cs="Cambria"/>
+        </w:rPr>
+        <w:tab/>
+        <w:t>November</w:t>
+      </w:r>
+      <w:r>
+        <w:rPr>
+          <w:rFonts w:ascii="Cambria" w:eastAsia="Cambria" w:hAnsi="Cambria" w:cs="Cambria"/>
+        </w:rPr>
+        <w:t xml:space="preserve"> 2023 -</w:t>
+      </w:r>
+      <w:r>
+        <w:rPr>
+          <w:rFonts w:ascii="Cambria" w:eastAsia="Cambria" w:hAnsi="Cambria" w:cs="Cambria"/>
+        </w:rPr>
+        <w:t xml:space="preserve"> </w:t>
+      </w:r>
+      <w:r>
+        <w:rPr>
+          <w:rFonts w:ascii="Cambria" w:eastAsia="Cambria" w:hAnsi="Cambria" w:cs="Cambria"/>
+        </w:rPr>
+        <w:t>December 2023</w:t>
       </w:r>
     </w:p>
     <w:p>
@@ -917,7 +1620,7 @@
         <w:tabs>
           <w:tab w:val="right" w:pos="10080"/>
         </w:tabs>
-        <w:spacing w:line="252" w:lineRule="auto"/>
+        <w:spacing w:line="240" w:lineRule="auto"/>
         <w:contextualSpacing w:val="0"/>
         <w:rPr>
           <w:rFonts w:ascii="Cambria" w:eastAsia="Cambria" w:hAnsi="Cambria" w:cs="Cambria"/>
@@ -928,30 +1631,6 @@
           <w:rFonts w:ascii="Cambria" w:eastAsia="Cambria" w:hAnsi="Cambria" w:cs="Cambria"/>
         </w:rPr>
         <w:t>Lead my team in the development of a lecture attendance tracking software using computer vision</w:t>
-      </w:r>
-    </w:p>
-    <w:p>
-      <w:pPr>
-        <w:tabs>
-          <w:tab w:val="right" w:pos="10080"/>
-        </w:tabs>
-        <w:spacing w:line="252" w:lineRule="auto"/>
-        <w:contextualSpacing w:val="0"/>
-        <w:rPr>
-          <w:rFonts w:ascii="Cambria" w:eastAsia="Cambria" w:hAnsi="Cambria" w:cs="Cambria"/>
-        </w:rPr>
-      </w:pPr>
-      <w:r>
-        <w:rPr>
-          <w:rFonts w:ascii="Cambria" w:eastAsia="Cambria" w:hAnsi="Cambria" w:cs="Cambria"/>
-        </w:rPr>
-        <w:t xml:space="preserve">Custom </w:t>
-      </w:r>
-      <w:r>
-        <w:rPr>
-          <w:rFonts w:ascii="Cambria" w:eastAsia="Cambria" w:hAnsi="Cambria" w:cs="Cambria"/>
-        </w:rPr>
-        <w:t>Brushless Motor Controller Jan 2021 -&gt; May 2021</w:t>
       </w:r>
     </w:p>
     <w:p>
@@ -964,17 +1643,23 @@
         <w:tabs>
           <w:tab w:val="right" w:pos="10080"/>
         </w:tabs>
-        <w:spacing w:line="252" w:lineRule="auto"/>
-        <w:contextualSpacing w:val="0"/>
-        <w:rPr>
-          <w:rFonts w:ascii="Cambria" w:eastAsia="Cambria" w:hAnsi="Cambria" w:cs="Cambria"/>
-        </w:rPr>
-      </w:pPr>
-      <w:r>
-        <w:rPr>
-          <w:rFonts w:ascii="Cambria" w:eastAsia="Cambria" w:hAnsi="Cambria" w:cs="Cambria"/>
-        </w:rPr>
-        <w:t xml:space="preserve">Worked with former classmates to research and assemble a custom brushless motor controller </w:t>
+        <w:spacing w:line="240" w:lineRule="auto"/>
+        <w:contextualSpacing w:val="0"/>
+        <w:rPr>
+          <w:rFonts w:ascii="Cambria" w:eastAsia="Cambria" w:hAnsi="Cambria" w:cs="Cambria"/>
+        </w:rPr>
+      </w:pPr>
+      <w:r>
+        <w:rPr>
+          <w:rFonts w:ascii="Cambria" w:eastAsia="Cambria" w:hAnsi="Cambria" w:cs="Cambria"/>
+        </w:rPr>
+        <w:t>Developed functional UI to intake photos and videos of lecture</w:t>
+      </w:r>
+      <w:r>
+        <w:rPr>
+          <w:rFonts w:ascii="Cambria" w:eastAsia="Cambria" w:hAnsi="Cambria" w:cs="Cambria"/>
+        </w:rPr>
+        <w:t xml:space="preserve"> halls to return current attendance </w:t>
       </w:r>
     </w:p>
     <w:p>
@@ -987,96 +1672,60 @@
         <w:tabs>
           <w:tab w:val="right" w:pos="10080"/>
         </w:tabs>
-        <w:spacing w:line="252" w:lineRule="auto"/>
-        <w:contextualSpacing w:val="0"/>
-        <w:rPr>
-          <w:rFonts w:ascii="Cambria" w:eastAsia="Cambria" w:hAnsi="Cambria" w:cs="Cambria"/>
-        </w:rPr>
-      </w:pPr>
-      <w:r>
-        <w:rPr>
-          <w:rFonts w:ascii="Cambria" w:eastAsia="Cambria" w:hAnsi="Cambria" w:cs="Cambria"/>
-        </w:rPr>
-        <w:t xml:space="preserve">Custom </w:t>
-      </w:r>
-      <w:r>
-        <w:rPr>
-          <w:rFonts w:ascii="Cambria" w:eastAsia="Cambria" w:hAnsi="Cambria" w:cs="Cambria"/>
-        </w:rPr>
-        <w:t>Arduino</w:t>
-      </w:r>
-      <w:r>
-        <w:rPr>
-          <w:rFonts w:ascii="Cambria" w:eastAsia="Cambria" w:hAnsi="Cambria" w:cs="Cambria"/>
-        </w:rPr>
-        <w:t xml:space="preserve"> code and breadboard wiring</w:t>
-      </w:r>
-    </w:p>
-    <w:p>
-      <w:pPr>
-        <w:tabs>
-          <w:tab w:val="right" w:pos="10080"/>
-        </w:tabs>
-        <w:spacing w:line="252" w:lineRule="auto"/>
-        <w:contextualSpacing w:val="0"/>
-        <w:rPr>
-          <w:noProof/>
-        </w:rPr>
-      </w:pPr>
-      <w:r>
-        <w:rPr>
-          <w:noProof/>
-        </w:rPr>
-        <w:pict w14:anchorId="17277324">
-          <v:rect id="_x0000_i1030" style="width:468pt;height:.05pt" o:hralign="center" o:hrstd="t" o:hr="t" fillcolor="#a0a0a0" stroked="f"/>
-        </w:pict>
-      </w:r>
-    </w:p>
-    <w:p>
-      <w:pPr>
-        <w:tabs>
-          <w:tab w:val="right" w:pos="10080"/>
-        </w:tabs>
-        <w:spacing w:line="252" w:lineRule="auto"/>
-        <w:contextualSpacing w:val="0"/>
+        <w:spacing w:line="240" w:lineRule="auto"/>
+        <w:contextualSpacing w:val="0"/>
+        <w:rPr>
+          <w:rFonts w:ascii="Cambria" w:eastAsia="Cambria" w:hAnsi="Cambria" w:cs="Cambria"/>
+        </w:rPr>
+      </w:pPr>
+      <w:r>
+        <w:rPr>
+          <w:rFonts w:ascii="Cambria" w:eastAsia="Cambria" w:hAnsi="Cambria" w:cs="Cambria"/>
+        </w:rPr>
+        <w:t>Made prototype of backend to create database to store and analyze attendance data over time</w:t>
+      </w:r>
+    </w:p>
+    <w:p>
+      <w:pPr>
+        <w:tabs>
+          <w:tab w:val="right" w:pos="10080"/>
+        </w:tabs>
+        <w:spacing w:line="240" w:lineRule="auto"/>
+        <w:contextualSpacing w:val="0"/>
+        <w:rPr>
+          <w:rFonts w:ascii="Cambria" w:eastAsia="Cambria" w:hAnsi="Cambria" w:cs="Cambria"/>
+        </w:rPr>
+      </w:pPr>
+      <w:r>
         <w:rPr>
           <w:rFonts w:ascii="Cambria" w:eastAsia="Cambria" w:hAnsi="Cambria" w:cs="Cambria"/>
           <w:b/>
-        </w:rPr>
-      </w:pPr>
+          <w:bCs/>
+        </w:rPr>
+        <w:t>Industrial Robotics Class Project</w:t>
+      </w:r>
       <w:r>
         <w:rPr>
           <w:rFonts w:ascii="Cambria" w:eastAsia="Cambria" w:hAnsi="Cambria" w:cs="Cambria"/>
           <w:b/>
-          <w:color w:val="666666"/>
-          <w:sz w:val="28"/>
-          <w:szCs w:val="28"/>
-        </w:rPr>
-        <w:t xml:space="preserve">Leadership </w:t>
-      </w:r>
-    </w:p>
-    <w:p>
-      <w:pPr>
-        <w:tabs>
-          <w:tab w:val="right" w:pos="10080"/>
-        </w:tabs>
-        <w:spacing w:line="252" w:lineRule="auto"/>
-        <w:contextualSpacing w:val="0"/>
-        <w:rPr>
-          <w:rFonts w:ascii="Cambria" w:eastAsia="Cambria" w:hAnsi="Cambria" w:cs="Cambria"/>
-        </w:rPr>
-      </w:pPr>
-      <w:r>
-        <w:rPr>
-          <w:rFonts w:ascii="Cambria" w:eastAsia="Cambria" w:hAnsi="Cambria" w:cs="Cambria"/>
-        </w:rPr>
-        <w:t>Alpha Phi Omeg</w:t>
-      </w:r>
-      <w:r>
-        <w:rPr>
-          <w:rFonts w:ascii="Cambria" w:eastAsia="Cambria" w:hAnsi="Cambria" w:cs="Cambria"/>
-        </w:rPr>
-        <w:t>a: Merit Badge University Chair and Omega Head of House: May 2023- Dec 2023</w:t>
+          <w:bCs/>
+        </w:rPr>
+        <w:t>:</w:t>
+      </w:r>
+      <w:r>
+        <w:rPr>
+          <w:rFonts w:ascii="Cambria" w:eastAsia="Cambria" w:hAnsi="Cambria" w:cs="Cambria"/>
+          <w:b/>
+          <w:bCs/>
+        </w:rPr>
+        <w:t xml:space="preserve"> </w:t>
+      </w:r>
+      <w:r>
+        <w:rPr>
+          <w:rFonts w:ascii="Cambria" w:eastAsia="Cambria" w:hAnsi="Cambria" w:cs="Cambria"/>
+        </w:rPr>
+        <w:tab/>
+        <w:t>November 2023 – December 2023</w:t>
       </w:r>
     </w:p>
     <w:p>
@@ -1084,46 +1733,34 @@
         <w:pStyle w:val="ListParagraph"/>
         <w:numPr>
           <w:ilvl w:val="0"/>
-          <w:numId w:val="13"/>
+          <w:numId w:val="20"/>
         </w:numPr>
         <w:tabs>
           <w:tab w:val="right" w:pos="10080"/>
         </w:tabs>
-        <w:spacing w:line="252" w:lineRule="auto"/>
-        <w:contextualSpacing w:val="0"/>
-        <w:rPr>
-          <w:rFonts w:ascii="Cambria" w:eastAsia="Cambria" w:hAnsi="Cambria" w:cs="Cambria"/>
-        </w:rPr>
-      </w:pPr>
-      <w:r>
-        <w:rPr>
-          <w:rFonts w:ascii="Cambria" w:eastAsia="Cambria" w:hAnsi="Cambria" w:cs="Cambria"/>
-        </w:rPr>
-        <w:t>Organized a 2-day event with over 100 Boy Scouts coming from off campus to receive Merit Badges</w:t>
-      </w:r>
-    </w:p>
-    <w:p>
-      <w:pPr>
-        <w:tabs>
-          <w:tab w:val="right" w:pos="10080"/>
-        </w:tabs>
-        <w:spacing w:line="252" w:lineRule="auto"/>
-        <w:contextualSpacing w:val="0"/>
-        <w:rPr>
-          <w:rFonts w:ascii="Cambria" w:eastAsia="Cambria" w:hAnsi="Cambria" w:cs="Cambria"/>
-        </w:rPr>
-      </w:pPr>
-      <w:r>
-        <w:rPr>
-          <w:rFonts w:ascii="Cambria" w:eastAsia="Cambria" w:hAnsi="Cambria" w:cs="Cambria"/>
-        </w:rPr>
-        <w:t>Phi Kappa Theta: Brother and Interim Social Chair</w:t>
-      </w:r>
-      <w:r>
-        <w:rPr>
-          <w:rFonts w:ascii="Cambria" w:eastAsia="Cambria" w:hAnsi="Cambria" w:cs="Cambria"/>
-        </w:rPr>
-        <w:t>: Aug 2023 – Current</w:t>
+        <w:spacing w:line="240" w:lineRule="auto"/>
+        <w:contextualSpacing w:val="0"/>
+        <w:rPr>
+          <w:rFonts w:ascii="Cambria" w:eastAsia="Cambria" w:hAnsi="Cambria" w:cs="Cambria"/>
+        </w:rPr>
+      </w:pPr>
+      <w:r>
+        <w:rPr>
+          <w:rFonts w:ascii="Cambria" w:eastAsia="Cambria" w:hAnsi="Cambria" w:cs="Cambria"/>
+        </w:rPr>
+        <w:t>Programmed a 6</w:t>
+      </w:r>
+      <w:r>
+        <w:rPr>
+          <w:rFonts w:ascii="Cambria" w:eastAsia="Cambria" w:hAnsi="Cambria" w:cs="Cambria"/>
+        </w:rPr>
+        <w:t>-</w:t>
+      </w:r>
+      <w:r>
+        <w:rPr>
+          <w:rFonts w:ascii="Cambria" w:eastAsia="Cambria" w:hAnsi="Cambria" w:cs="Cambria"/>
+        </w:rPr>
+        <w:t>DOF ABB arm with PLC control to manipulate and stack objects</w:t>
       </w:r>
     </w:p>
     <w:p>
@@ -1131,30 +1768,716 @@
         <w:pStyle w:val="ListParagraph"/>
         <w:numPr>
           <w:ilvl w:val="0"/>
-          <w:numId w:val="13"/>
+          <w:numId w:val="20"/>
         </w:numPr>
         <w:tabs>
           <w:tab w:val="right" w:pos="10080"/>
         </w:tabs>
-        <w:spacing w:line="252" w:lineRule="auto"/>
-        <w:contextualSpacing w:val="0"/>
-        <w:rPr>
-          <w:rFonts w:ascii="Cambria" w:eastAsia="Cambria" w:hAnsi="Cambria" w:cs="Cambria"/>
-        </w:rPr>
-      </w:pPr>
-      <w:r>
-        <w:rPr>
-          <w:rFonts w:ascii="Cambria" w:eastAsia="Cambria" w:hAnsi="Cambria" w:cs="Cambria"/>
-        </w:rPr>
-        <w:t>Assisting in the planning and development of inter-fraternity events and assisting other positions with philanthropy event planning.</w:t>
-      </w:r>
+        <w:spacing w:line="240" w:lineRule="auto"/>
+        <w:contextualSpacing w:val="0"/>
+        <w:rPr>
+          <w:rFonts w:ascii="Cambria" w:eastAsia="Cambria" w:hAnsi="Cambria" w:cs="Cambria"/>
+        </w:rPr>
+      </w:pPr>
+      <w:r>
+        <w:rPr>
+          <w:rFonts w:ascii="Cambria" w:eastAsia="Cambria" w:hAnsi="Cambria" w:cs="Cambria"/>
+        </w:rPr>
+        <w:t>Utilized offline and online programming to simulate the robot before real world testing</w:t>
+      </w:r>
+    </w:p>
+    <w:p>
+      <w:pPr>
+        <w:pStyle w:val="ListParagraph"/>
+        <w:numPr>
+          <w:ilvl w:val="0"/>
+          <w:numId w:val="20"/>
+        </w:numPr>
+        <w:tabs>
+          <w:tab w:val="right" w:pos="10080"/>
+        </w:tabs>
+        <w:spacing w:line="240" w:lineRule="auto"/>
+        <w:contextualSpacing w:val="0"/>
+        <w:rPr>
+          <w:rFonts w:ascii="Cambria" w:eastAsia="Cambria" w:hAnsi="Cambria" w:cs="Cambria"/>
+        </w:rPr>
+      </w:pPr>
+      <w:r>
+        <w:rPr>
+          <w:rFonts w:ascii="Cambria" w:eastAsia="Cambria" w:hAnsi="Cambria" w:cs="Cambria"/>
+        </w:rPr>
+        <w:t>Learned how to optimize motion paths to avoid singularities to ensure consistent motion</w:t>
+      </w:r>
+    </w:p>
+    <w:p>
+      <w:pPr>
+        <w:tabs>
+          <w:tab w:val="right" w:pos="10080"/>
+        </w:tabs>
+        <w:spacing w:line="240" w:lineRule="auto"/>
+        <w:contextualSpacing w:val="0"/>
+        <w:rPr>
+          <w:rFonts w:ascii="Cambria" w:eastAsia="Cambria" w:hAnsi="Cambria" w:cs="Cambria"/>
+        </w:rPr>
+      </w:pPr>
+      <w:r>
+        <w:rPr>
+          <w:rFonts w:ascii="Cambria" w:eastAsia="Cambria" w:hAnsi="Cambria" w:cs="Cambria"/>
+          <w:b/>
+          <w:bCs/>
+        </w:rPr>
+        <w:t>ROS Robot with LiDAR Path Planning and Exploration</w:t>
+      </w:r>
+      <w:r>
+        <w:rPr>
+          <w:rFonts w:ascii="Cambria" w:eastAsia="Cambria" w:hAnsi="Cambria" w:cs="Cambria"/>
+          <w:b/>
+          <w:bCs/>
+        </w:rPr>
+        <w:t>:</w:t>
+      </w:r>
+      <w:r>
+        <w:rPr>
+          <w:rFonts w:ascii="Cambria" w:eastAsia="Cambria" w:hAnsi="Cambria" w:cs="Cambria"/>
+        </w:rPr>
+        <w:t xml:space="preserve"> </w:t>
+      </w:r>
+      <w:r>
+        <w:rPr>
+          <w:rFonts w:ascii="Cambria" w:eastAsia="Cambria" w:hAnsi="Cambria" w:cs="Cambria"/>
+        </w:rPr>
+        <w:tab/>
+      </w:r>
+      <w:r>
+        <w:rPr>
+          <w:rFonts w:ascii="Cambria" w:eastAsia="Cambria" w:hAnsi="Cambria" w:cs="Cambria"/>
+        </w:rPr>
+        <w:t>November 2023 – December 2023</w:t>
+      </w:r>
+    </w:p>
+    <w:p>
+      <w:pPr>
+        <w:pStyle w:val="ListParagraph"/>
+        <w:numPr>
+          <w:ilvl w:val="0"/>
+          <w:numId w:val="16"/>
+        </w:numPr>
+        <w:tabs>
+          <w:tab w:val="right" w:pos="10080"/>
+        </w:tabs>
+        <w:spacing w:line="240" w:lineRule="auto"/>
+        <w:contextualSpacing w:val="0"/>
+        <w:rPr>
+          <w:rFonts w:ascii="Cambria" w:eastAsia="Cambria" w:hAnsi="Cambria" w:cs="Cambria"/>
+        </w:rPr>
+      </w:pPr>
+      <w:r>
+        <w:rPr>
+          <w:rFonts w:ascii="Cambria" w:eastAsia="Cambria" w:hAnsi="Cambria" w:cs="Cambria"/>
+        </w:rPr>
+        <w:t>Programmed a robot utilizing Robot Operating System (ROS) to explore an unknown map</w:t>
+      </w:r>
+    </w:p>
+    <w:p>
+      <w:pPr>
+        <w:pStyle w:val="ListParagraph"/>
+        <w:numPr>
+          <w:ilvl w:val="0"/>
+          <w:numId w:val="16"/>
+        </w:numPr>
+        <w:tabs>
+          <w:tab w:val="right" w:pos="10080"/>
+        </w:tabs>
+        <w:spacing w:line="240" w:lineRule="auto"/>
+        <w:contextualSpacing w:val="0"/>
+        <w:rPr>
+          <w:rFonts w:ascii="Cambria" w:eastAsia="Cambria" w:hAnsi="Cambria" w:cs="Cambria"/>
+        </w:rPr>
+      </w:pPr>
+      <w:r>
+        <w:rPr>
+          <w:rFonts w:ascii="Cambria" w:eastAsia="Cambria" w:hAnsi="Cambria" w:cs="Cambria"/>
+        </w:rPr>
+        <w:t>Implemented the A* algorithm to explore new frontiers and unexplored regions of the field</w:t>
+      </w:r>
+    </w:p>
+    <w:p>
+      <w:pPr>
+        <w:pStyle w:val="ListParagraph"/>
+        <w:numPr>
+          <w:ilvl w:val="0"/>
+          <w:numId w:val="16"/>
+        </w:numPr>
+        <w:tabs>
+          <w:tab w:val="right" w:pos="10080"/>
+        </w:tabs>
+        <w:spacing w:line="240" w:lineRule="auto"/>
+        <w:contextualSpacing w:val="0"/>
+        <w:rPr>
+          <w:rFonts w:ascii="Cambria" w:eastAsia="Cambria" w:hAnsi="Cambria" w:cs="Cambria"/>
+        </w:rPr>
+      </w:pPr>
+      <w:r>
+        <w:rPr>
+          <w:rFonts w:ascii="Cambria" w:eastAsia="Cambria" w:hAnsi="Cambria" w:cs="Cambria"/>
+        </w:rPr>
+        <w:t xml:space="preserve">Utilized LiDAR sensor to create a 2D map and use it to solve the </w:t>
+      </w:r>
+      <w:r>
+        <w:rPr>
+          <w:rFonts w:ascii="Cambria" w:eastAsia="Cambria" w:hAnsi="Cambria" w:cs="Cambria"/>
+        </w:rPr>
+        <w:t>k</w:t>
+      </w:r>
+      <w:r>
+        <w:rPr>
+          <w:rFonts w:ascii="Cambria" w:eastAsia="Cambria" w:hAnsi="Cambria" w:cs="Cambria"/>
+        </w:rPr>
+        <w:t>idnapping problem</w:t>
+      </w:r>
+    </w:p>
+    <w:p>
+      <w:pPr>
+        <w:tabs>
+          <w:tab w:val="right" w:pos="10080"/>
+        </w:tabs>
+        <w:spacing w:line="240" w:lineRule="auto"/>
+        <w:contextualSpacing w:val="0"/>
+        <w:rPr>
+          <w:rFonts w:ascii="Cambria" w:eastAsia="Cambria" w:hAnsi="Cambria" w:cs="Cambria"/>
+        </w:rPr>
+      </w:pPr>
+      <w:r>
+        <w:rPr>
+          <w:rFonts w:ascii="Cambria" w:eastAsia="Cambria" w:hAnsi="Cambria" w:cs="Cambria"/>
+          <w:b/>
+          <w:bCs/>
+        </w:rPr>
+        <w:t>Robotic Arm Programming and CV Integration</w:t>
+      </w:r>
+      <w:r>
+        <w:rPr>
+          <w:rFonts w:ascii="Cambria" w:eastAsia="Cambria" w:hAnsi="Cambria" w:cs="Cambria"/>
+          <w:b/>
+          <w:bCs/>
+        </w:rPr>
+        <w:t>:</w:t>
+      </w:r>
+      <w:r>
+        <w:rPr>
+          <w:rFonts w:ascii="Cambria" w:eastAsia="Cambria" w:hAnsi="Cambria" w:cs="Cambria"/>
+        </w:rPr>
+        <w:tab/>
+        <w:t>August 2023 – October 2023</w:t>
+      </w:r>
+    </w:p>
+    <w:p>
+      <w:pPr>
+        <w:pStyle w:val="ListParagraph"/>
+        <w:numPr>
+          <w:ilvl w:val="0"/>
+          <w:numId w:val="16"/>
+        </w:numPr>
+        <w:tabs>
+          <w:tab w:val="right" w:pos="10080"/>
+        </w:tabs>
+        <w:spacing w:line="240" w:lineRule="auto"/>
+        <w:contextualSpacing w:val="0"/>
+        <w:rPr>
+          <w:rFonts w:ascii="Cambria" w:eastAsia="Cambria" w:hAnsi="Cambria" w:cs="Cambria"/>
+        </w:rPr>
+      </w:pPr>
+      <w:r>
+        <w:rPr>
+          <w:rFonts w:ascii="Cambria" w:eastAsia="Cambria" w:hAnsi="Cambria" w:cs="Cambria"/>
+        </w:rPr>
+        <w:t xml:space="preserve">Derived the Forwards and Inverse Kinematics for a </w:t>
+      </w:r>
+      <w:r>
+        <w:rPr>
+          <w:rFonts w:ascii="Cambria" w:eastAsia="Cambria" w:hAnsi="Cambria" w:cs="Cambria"/>
+        </w:rPr>
+        <w:t>r</w:t>
+      </w:r>
+      <w:r>
+        <w:rPr>
+          <w:rFonts w:ascii="Cambria" w:eastAsia="Cambria" w:hAnsi="Cambria" w:cs="Cambria"/>
+        </w:rPr>
+        <w:t xml:space="preserve">obotic </w:t>
+      </w:r>
+      <w:r>
+        <w:rPr>
+          <w:rFonts w:ascii="Cambria" w:eastAsia="Cambria" w:hAnsi="Cambria" w:cs="Cambria"/>
+        </w:rPr>
+        <w:t>a</w:t>
+      </w:r>
+      <w:r>
+        <w:rPr>
+          <w:rFonts w:ascii="Cambria" w:eastAsia="Cambria" w:hAnsi="Cambria" w:cs="Cambria"/>
+        </w:rPr>
+        <w:t>rm</w:t>
+      </w:r>
+      <w:r>
+        <w:rPr>
+          <w:rFonts w:ascii="Cambria" w:eastAsia="Cambria" w:hAnsi="Cambria" w:cs="Cambria"/>
+        </w:rPr>
+        <w:t xml:space="preserve"> to gain greater control over its motion</w:t>
+      </w:r>
+    </w:p>
+    <w:p>
+      <w:pPr>
+        <w:pStyle w:val="ListParagraph"/>
+        <w:numPr>
+          <w:ilvl w:val="0"/>
+          <w:numId w:val="16"/>
+        </w:numPr>
+        <w:tabs>
+          <w:tab w:val="right" w:pos="10080"/>
+        </w:tabs>
+        <w:spacing w:line="240" w:lineRule="auto"/>
+        <w:contextualSpacing w:val="0"/>
+        <w:rPr>
+          <w:rFonts w:ascii="Cambria" w:eastAsia="Cambria" w:hAnsi="Cambria" w:cs="Cambria"/>
+        </w:rPr>
+      </w:pPr>
+      <w:r>
+        <w:rPr>
+          <w:rFonts w:ascii="Cambria" w:eastAsia="Cambria" w:hAnsi="Cambria" w:cs="Cambria"/>
+        </w:rPr>
+        <w:t>Programmed its motion to smoothly move objects around the workspace</w:t>
+      </w:r>
+    </w:p>
+    <w:p>
+      <w:pPr>
+        <w:pStyle w:val="ListParagraph"/>
+        <w:numPr>
+          <w:ilvl w:val="0"/>
+          <w:numId w:val="16"/>
+        </w:numPr>
+        <w:tabs>
+          <w:tab w:val="right" w:pos="10080"/>
+        </w:tabs>
+        <w:spacing w:line="240" w:lineRule="auto"/>
+        <w:contextualSpacing w:val="0"/>
+        <w:rPr>
+          <w:rFonts w:ascii="Cambria" w:eastAsia="Cambria" w:hAnsi="Cambria" w:cs="Cambria"/>
+        </w:rPr>
+      </w:pPr>
+      <w:r>
+        <w:rPr>
+          <w:rFonts w:ascii="Cambria" w:eastAsia="Cambria" w:hAnsi="Cambria" w:cs="Cambria"/>
+        </w:rPr>
+        <w:t xml:space="preserve">Connected </w:t>
+      </w:r>
+      <w:r>
+        <w:rPr>
+          <w:rFonts w:ascii="Cambria" w:eastAsia="Cambria" w:hAnsi="Cambria" w:cs="Cambria"/>
+        </w:rPr>
+        <w:t>the arm</w:t>
+      </w:r>
+      <w:r>
+        <w:rPr>
+          <w:rFonts w:ascii="Cambria" w:eastAsia="Cambria" w:hAnsi="Cambria" w:cs="Cambria"/>
+        </w:rPr>
+        <w:t xml:space="preserve"> to a camera to detect </w:t>
+      </w:r>
+      <w:r>
+        <w:rPr>
+          <w:rFonts w:ascii="Cambria" w:eastAsia="Cambria" w:hAnsi="Cambria" w:cs="Cambria"/>
+        </w:rPr>
+        <w:t>object and move to grab and organize them</w:t>
+      </w:r>
+    </w:p>
+    <w:p>
+      <w:pPr>
+        <w:tabs>
+          <w:tab w:val="right" w:pos="10080"/>
+        </w:tabs>
+        <w:spacing w:line="240" w:lineRule="auto"/>
+        <w:contextualSpacing w:val="0"/>
+        <w:rPr>
+          <w:rFonts w:ascii="Cambria" w:eastAsia="Cambria" w:hAnsi="Cambria" w:cs="Cambria"/>
+        </w:rPr>
+      </w:pPr>
+      <w:r>
+        <w:rPr>
+          <w:rFonts w:ascii="Cambria" w:eastAsia="Cambria" w:hAnsi="Cambria" w:cs="Cambria"/>
+          <w:b/>
+          <w:bCs/>
+        </w:rPr>
+        <w:t>Multi-Robot Communication and Maze Navigation</w:t>
+      </w:r>
+      <w:r>
+        <w:rPr>
+          <w:rFonts w:ascii="Cambria" w:eastAsia="Cambria" w:hAnsi="Cambria" w:cs="Cambria"/>
+          <w:b/>
+          <w:bCs/>
+        </w:rPr>
+        <w:t>:</w:t>
+      </w:r>
+      <w:r>
+        <w:rPr>
+          <w:rFonts w:ascii="Cambria" w:eastAsia="Cambria" w:hAnsi="Cambria" w:cs="Cambria"/>
+        </w:rPr>
+        <w:tab/>
+      </w:r>
+      <w:r>
+        <w:rPr>
+          <w:rFonts w:ascii="Cambria" w:eastAsia="Cambria" w:hAnsi="Cambria" w:cs="Cambria"/>
+        </w:rPr>
+        <w:t>March 2023 - May 2023</w:t>
+      </w:r>
+    </w:p>
+    <w:p>
+      <w:pPr>
+        <w:pStyle w:val="ListParagraph"/>
+        <w:numPr>
+          <w:ilvl w:val="0"/>
+          <w:numId w:val="16"/>
+        </w:numPr>
+        <w:tabs>
+          <w:tab w:val="right" w:pos="10080"/>
+        </w:tabs>
+        <w:spacing w:line="240" w:lineRule="auto"/>
+        <w:contextualSpacing w:val="0"/>
+        <w:rPr>
+          <w:rFonts w:ascii="Cambria" w:eastAsia="Cambria" w:hAnsi="Cambria" w:cs="Cambria"/>
+        </w:rPr>
+      </w:pPr>
+      <w:r>
+        <w:rPr>
+          <w:rFonts w:ascii="Cambria" w:eastAsia="Cambria" w:hAnsi="Cambria" w:cs="Cambria"/>
+        </w:rPr>
+        <w:t xml:space="preserve">Programmed three robotics to autonomously navigate a maze together </w:t>
+      </w:r>
+    </w:p>
+    <w:p>
+      <w:pPr>
+        <w:pStyle w:val="ListParagraph"/>
+        <w:numPr>
+          <w:ilvl w:val="0"/>
+          <w:numId w:val="16"/>
+        </w:numPr>
+        <w:tabs>
+          <w:tab w:val="right" w:pos="10080"/>
+        </w:tabs>
+        <w:spacing w:line="240" w:lineRule="auto"/>
+        <w:contextualSpacing w:val="0"/>
+        <w:rPr>
+          <w:rFonts w:ascii="Cambria" w:eastAsia="Cambria" w:hAnsi="Cambria" w:cs="Cambria"/>
+        </w:rPr>
+      </w:pPr>
+      <w:r>
+        <w:rPr>
+          <w:rFonts w:ascii="Cambria" w:eastAsia="Cambria" w:hAnsi="Cambria" w:cs="Cambria"/>
+        </w:rPr>
+        <w:t>Utilized MQTT to communicate between the three bots to complete tasks</w:t>
+      </w:r>
+    </w:p>
+    <w:p>
+      <w:pPr>
+        <w:pStyle w:val="ListParagraph"/>
+        <w:numPr>
+          <w:ilvl w:val="0"/>
+          <w:numId w:val="16"/>
+        </w:numPr>
+        <w:tabs>
+          <w:tab w:val="right" w:pos="10080"/>
+        </w:tabs>
+        <w:spacing w:line="240" w:lineRule="auto"/>
+        <w:contextualSpacing w:val="0"/>
+        <w:rPr>
+          <w:rFonts w:ascii="Cambria" w:eastAsia="Cambria" w:hAnsi="Cambria" w:cs="Cambria"/>
+        </w:rPr>
+      </w:pPr>
+      <w:r>
+        <w:rPr>
+          <w:rFonts w:ascii="Cambria" w:eastAsia="Cambria" w:hAnsi="Cambria" w:cs="Cambria"/>
+        </w:rPr>
+        <w:t>Used sensors to locate buttons and read QR codes with information on unknown parts of the map</w:t>
+      </w:r>
+    </w:p>
+    <w:p>
+      <w:pPr>
+        <w:tabs>
+          <w:tab w:val="right" w:pos="10080"/>
+        </w:tabs>
+        <w:spacing w:line="240" w:lineRule="auto"/>
+        <w:contextualSpacing w:val="0"/>
+        <w:rPr>
+          <w:rFonts w:ascii="Cambria" w:eastAsia="Cambria" w:hAnsi="Cambria" w:cs="Cambria"/>
+        </w:rPr>
+      </w:pPr>
+      <w:r>
+        <w:rPr>
+          <w:rFonts w:ascii="Cambria" w:eastAsia="Cambria" w:hAnsi="Cambria" w:cs="Cambria"/>
+          <w:b/>
+          <w:bCs/>
+        </w:rPr>
+        <w:t xml:space="preserve">Autonomous </w:t>
+      </w:r>
+      <w:r>
+        <w:rPr>
+          <w:rFonts w:ascii="Cambria" w:eastAsia="Cambria" w:hAnsi="Cambria" w:cs="Cambria"/>
+          <w:b/>
+          <w:bCs/>
+        </w:rPr>
+        <w:t>Pseudo</w:t>
+      </w:r>
+      <w:r>
+        <w:rPr>
+          <w:rFonts w:ascii="Cambria" w:eastAsia="Cambria" w:hAnsi="Cambria" w:cs="Cambria"/>
+          <w:b/>
+          <w:bCs/>
+        </w:rPr>
+        <w:t>-Solar Panel</w:t>
+      </w:r>
+      <w:r>
+        <w:rPr>
+          <w:rFonts w:ascii="Cambria" w:eastAsia="Cambria" w:hAnsi="Cambria" w:cs="Cambria"/>
+          <w:b/>
+          <w:bCs/>
+        </w:rPr>
+        <w:t xml:space="preserve"> Replacement</w:t>
+      </w:r>
+      <w:r>
+        <w:rPr>
+          <w:rFonts w:ascii="Cambria" w:eastAsia="Cambria" w:hAnsi="Cambria" w:cs="Cambria"/>
+          <w:b/>
+          <w:bCs/>
+        </w:rPr>
+        <w:t>:</w:t>
+      </w:r>
+      <w:r>
+        <w:rPr>
+          <w:rFonts w:ascii="Cambria" w:eastAsia="Cambria" w:hAnsi="Cambria" w:cs="Cambria"/>
+        </w:rPr>
+        <w:tab/>
+      </w:r>
+      <w:r>
+        <w:rPr>
+          <w:rFonts w:ascii="Cambria" w:eastAsia="Cambria" w:hAnsi="Cambria" w:cs="Cambria"/>
+        </w:rPr>
+        <w:t>August 2022 – October 2022</w:t>
+      </w:r>
+    </w:p>
+    <w:p>
+      <w:pPr>
+        <w:pStyle w:val="ListParagraph"/>
+        <w:numPr>
+          <w:ilvl w:val="0"/>
+          <w:numId w:val="16"/>
+        </w:numPr>
+        <w:tabs>
+          <w:tab w:val="right" w:pos="10080"/>
+        </w:tabs>
+        <w:spacing w:line="240" w:lineRule="auto"/>
+        <w:contextualSpacing w:val="0"/>
+        <w:rPr>
+          <w:rFonts w:ascii="Cambria" w:eastAsia="Cambria" w:hAnsi="Cambria" w:cs="Cambria"/>
+        </w:rPr>
+      </w:pPr>
+      <w:r>
+        <w:rPr>
+          <w:rFonts w:ascii="Cambria" w:eastAsia="Cambria" w:hAnsi="Cambria" w:cs="Cambria"/>
+        </w:rPr>
+        <w:t>Designed a custom gripper and 4-bar to pickup and place solar-panel like objects</w:t>
+      </w:r>
+    </w:p>
+    <w:p>
+      <w:pPr>
+        <w:pStyle w:val="ListParagraph"/>
+        <w:numPr>
+          <w:ilvl w:val="0"/>
+          <w:numId w:val="16"/>
+        </w:numPr>
+        <w:tabs>
+          <w:tab w:val="right" w:pos="10080"/>
+        </w:tabs>
+        <w:spacing w:line="240" w:lineRule="auto"/>
+        <w:contextualSpacing w:val="0"/>
+        <w:rPr>
+          <w:rFonts w:ascii="Cambria" w:eastAsia="Cambria" w:hAnsi="Cambria" w:cs="Cambria"/>
+        </w:rPr>
+      </w:pPr>
+      <w:r>
+        <w:rPr>
+          <w:rFonts w:ascii="Cambria" w:eastAsia="Cambria" w:hAnsi="Cambria" w:cs="Cambria"/>
+        </w:rPr>
+        <w:t xml:space="preserve">Programmed the robot to navigate and complete the task autonomously </w:t>
+      </w:r>
+    </w:p>
+    <w:p>
+      <w:pPr>
+        <w:pStyle w:val="ListParagraph"/>
+        <w:numPr>
+          <w:ilvl w:val="0"/>
+          <w:numId w:val="16"/>
+        </w:numPr>
+        <w:tabs>
+          <w:tab w:val="right" w:pos="10080"/>
+        </w:tabs>
+        <w:spacing w:line="240" w:lineRule="auto"/>
+        <w:contextualSpacing w:val="0"/>
+        <w:rPr>
+          <w:rFonts w:ascii="Cambria" w:eastAsia="Cambria" w:hAnsi="Cambria" w:cs="Cambria"/>
+        </w:rPr>
+      </w:pPr>
+      <w:r>
+        <w:rPr>
+          <w:rFonts w:ascii="Cambria" w:eastAsia="Cambria" w:hAnsi="Cambria" w:cs="Cambria"/>
+        </w:rPr>
+        <w:t>Assessed the maximum carry weight of the 4-bar based on gear ratios and motor power</w:t>
+      </w:r>
+    </w:p>
+    <w:p>
+      <w:pPr>
+        <w:tabs>
+          <w:tab w:val="right" w:pos="10080"/>
+        </w:tabs>
+        <w:spacing w:line="240" w:lineRule="auto"/>
+        <w:contextualSpacing w:val="0"/>
+        <w:rPr>
+          <w:rFonts w:ascii="Cambria" w:eastAsia="Cambria" w:hAnsi="Cambria" w:cs="Cambria"/>
+        </w:rPr>
+      </w:pPr>
+      <w:r>
+        <w:rPr>
+          <w:rFonts w:ascii="Cambria" w:eastAsia="Cambria" w:hAnsi="Cambria" w:cs="Cambria"/>
+          <w:b/>
+          <w:bCs/>
+        </w:rPr>
+        <w:t xml:space="preserve">Custom </w:t>
+      </w:r>
+      <w:r>
+        <w:rPr>
+          <w:rFonts w:ascii="Cambria" w:eastAsia="Cambria" w:hAnsi="Cambria" w:cs="Cambria"/>
+          <w:b/>
+          <w:bCs/>
+        </w:rPr>
+        <w:t>Brushless Motor Controller</w:t>
+      </w:r>
+      <w:r>
+        <w:rPr>
+          <w:rFonts w:ascii="Cambria" w:eastAsia="Cambria" w:hAnsi="Cambria" w:cs="Cambria"/>
+          <w:b/>
+          <w:bCs/>
+        </w:rPr>
+        <w:t>:</w:t>
+      </w:r>
+      <w:r>
+        <w:rPr>
+          <w:rFonts w:ascii="Cambria" w:eastAsia="Cambria" w:hAnsi="Cambria" w:cs="Cambria"/>
+        </w:rPr>
+        <w:tab/>
+      </w:r>
+      <w:r>
+        <w:rPr>
+          <w:rFonts w:ascii="Cambria" w:eastAsia="Cambria" w:hAnsi="Cambria" w:cs="Cambria"/>
+        </w:rPr>
+        <w:t>Jan</w:t>
+      </w:r>
+      <w:r>
+        <w:rPr>
+          <w:rFonts w:ascii="Cambria" w:eastAsia="Cambria" w:hAnsi="Cambria" w:cs="Cambria"/>
+        </w:rPr>
+        <w:t>uary</w:t>
+      </w:r>
+      <w:r>
+        <w:rPr>
+          <w:rFonts w:ascii="Cambria" w:eastAsia="Cambria" w:hAnsi="Cambria" w:cs="Cambria"/>
+        </w:rPr>
+        <w:t xml:space="preserve"> 2021 - May 2021</w:t>
+      </w:r>
+    </w:p>
+    <w:p>
+      <w:pPr>
+        <w:pStyle w:val="ListParagraph"/>
+        <w:numPr>
+          <w:ilvl w:val="0"/>
+          <w:numId w:val="14"/>
+        </w:numPr>
+        <w:tabs>
+          <w:tab w:val="right" w:pos="10080"/>
+        </w:tabs>
+        <w:spacing w:line="240" w:lineRule="auto"/>
+        <w:contextualSpacing w:val="0"/>
+        <w:rPr>
+          <w:rFonts w:ascii="Cambria" w:eastAsia="Cambria" w:hAnsi="Cambria" w:cs="Cambria"/>
+        </w:rPr>
+      </w:pPr>
+      <w:r>
+        <w:rPr>
+          <w:rFonts w:ascii="Cambria" w:eastAsia="Cambria" w:hAnsi="Cambria" w:cs="Cambria"/>
+        </w:rPr>
+        <w:t xml:space="preserve">Worked with classmates to research and assemble a custom brushless motor controller </w:t>
+      </w:r>
+    </w:p>
+    <w:p>
+      <w:pPr>
+        <w:pStyle w:val="ListParagraph"/>
+        <w:numPr>
+          <w:ilvl w:val="0"/>
+          <w:numId w:val="14"/>
+        </w:numPr>
+        <w:tabs>
+          <w:tab w:val="right" w:pos="10080"/>
+        </w:tabs>
+        <w:spacing w:line="240" w:lineRule="auto"/>
+        <w:contextualSpacing w:val="0"/>
+        <w:rPr>
+          <w:rFonts w:ascii="Cambria" w:eastAsia="Cambria" w:hAnsi="Cambria" w:cs="Cambria"/>
+        </w:rPr>
+      </w:pPr>
+      <w:r>
+        <w:rPr>
+          <w:rFonts w:ascii="Cambria" w:eastAsia="Cambria" w:hAnsi="Cambria" w:cs="Cambria"/>
+        </w:rPr>
+        <w:t>Programmed custom Arduino code to accept read interrupts to efficiently run a brushless motor</w:t>
+      </w:r>
+    </w:p>
+    <w:p>
+      <w:pPr>
+        <w:pStyle w:val="ListParagraph"/>
+        <w:numPr>
+          <w:ilvl w:val="0"/>
+          <w:numId w:val="14"/>
+        </w:numPr>
+        <w:tabs>
+          <w:tab w:val="right" w:pos="10080"/>
+        </w:tabs>
+        <w:spacing w:line="240" w:lineRule="auto"/>
+        <w:contextualSpacing w:val="0"/>
+        <w:rPr>
+          <w:rFonts w:ascii="Cambria" w:eastAsia="Cambria" w:hAnsi="Cambria" w:cs="Cambria"/>
+        </w:rPr>
+      </w:pPr>
+      <w:r>
+        <w:rPr>
+          <w:rFonts w:ascii="Cambria" w:eastAsia="Cambria" w:hAnsi="Cambria" w:cs="Cambria"/>
+        </w:rPr>
+        <w:t xml:space="preserve">Designed custom PCB and tested make functional model on a breadboard </w:t>
+      </w:r>
+    </w:p>
+    <w:p>
+      <w:pPr>
+        <w:tabs>
+          <w:tab w:val="right" w:pos="10080"/>
+        </w:tabs>
+        <w:spacing w:line="240" w:lineRule="auto"/>
+        <w:contextualSpacing w:val="0"/>
+        <w:rPr>
+          <w:noProof/>
+        </w:rPr>
+      </w:pPr>
     </w:p>
     <w:sectPr>
-      <w:headerReference w:type="default" r:id="rId7"/>
+      <w:headerReference w:type="default" r:id="rId8"/>
       <w:pgSz w:w="12240" w:h="15840"/>
-      <w:pgMar w:top="1080" w:right="1080" w:bottom="1080" w:left="1080" w:header="0" w:footer="720" w:gutter="0"/>
+      <w:pgMar w:top="720" w:right="720" w:bottom="720" w:left="720" w:header="0" w:footer="720" w:gutter="0"/>
       <w:pgNumType w:start="1"/>
       <w:cols w:space="720"/>
+      <w:docGrid w:linePitch="299"/>
     </w:sectPr>
   </w:body>
 </w:document>
@@ -1453,6 +2776,231 @@
     </w:lvl>
   </w:abstractNum>
   <w:abstractNum w:abstractNumId="2" w15:restartNumberingAfterBreak="0">
+    <w:nsid w:val="056653DA"/>
+    <w:multiLevelType w:val="hybridMultilevel"/>
+    <w:tmpl w:val="56F8FE5A"/>
+    <w:lvl w:ilvl="0" w:tplc="A5F6601A">
+      <w:numFmt w:val="bullet"/>
+      <w:lvlText w:val="•"/>
+      <w:lvlJc w:val="left"/>
+      <w:pPr>
+        <w:ind w:left="8630" w:hanging="360"/>
+      </w:pPr>
+      <w:rPr>
+        <w:rFonts w:ascii="Cambria" w:eastAsia="Cambria" w:hAnsi="Cambria" w:cs="Cambria" w:hint="default"/>
+      </w:rPr>
+    </w:lvl>
+    <w:lvl w:ilvl="1" w:tplc="04090003" w:tentative="1">
+      <w:start w:val="1"/>
+      <w:numFmt w:val="bullet"/>
+      <w:lvlText w:val="o"/>
+      <w:lvlJc w:val="left"/>
+      <w:pPr>
+        <w:ind w:left="9350" w:hanging="360"/>
+      </w:pPr>
+      <w:rPr>
+        <w:rFonts w:ascii="Courier New" w:hAnsi="Courier New" w:cs="Courier New" w:hint="default"/>
+      </w:rPr>
+    </w:lvl>
+    <w:lvl w:ilvl="2" w:tplc="04090005" w:tentative="1">
+      <w:start w:val="1"/>
+      <w:numFmt w:val="bullet"/>
+      <w:lvlText w:val=""/>
+      <w:lvlJc w:val="left"/>
+      <w:pPr>
+        <w:ind w:left="10070" w:hanging="360"/>
+      </w:pPr>
+      <w:rPr>
+        <w:rFonts w:ascii="Wingdings" w:hAnsi="Wingdings" w:hint="default"/>
+      </w:rPr>
+    </w:lvl>
+    <w:lvl w:ilvl="3" w:tplc="04090001" w:tentative="1">
+      <w:start w:val="1"/>
+      <w:numFmt w:val="bullet"/>
+      <w:lvlText w:val=""/>
+      <w:lvlJc w:val="left"/>
+      <w:pPr>
+        <w:ind w:left="10790" w:hanging="360"/>
+      </w:pPr>
+      <w:rPr>
+        <w:rFonts w:ascii="Symbol" w:hAnsi="Symbol" w:hint="default"/>
+      </w:rPr>
+    </w:lvl>
+    <w:lvl w:ilvl="4" w:tplc="04090003" w:tentative="1">
+      <w:start w:val="1"/>
+      <w:numFmt w:val="bullet"/>
+      <w:lvlText w:val="o"/>
+      <w:lvlJc w:val="left"/>
+      <w:pPr>
+        <w:ind w:left="11510" w:hanging="360"/>
+      </w:pPr>
+      <w:rPr>
+        <w:rFonts w:ascii="Courier New" w:hAnsi="Courier New" w:cs="Courier New" w:hint="default"/>
+      </w:rPr>
+    </w:lvl>
+    <w:lvl w:ilvl="5" w:tplc="04090005" w:tentative="1">
+      <w:start w:val="1"/>
+      <w:numFmt w:val="bullet"/>
+      <w:lvlText w:val=""/>
+      <w:lvlJc w:val="left"/>
+      <w:pPr>
+        <w:ind w:left="12230" w:hanging="360"/>
+      </w:pPr>
+      <w:rPr>
+        <w:rFonts w:ascii="Wingdings" w:hAnsi="Wingdings" w:hint="default"/>
+      </w:rPr>
+    </w:lvl>
+    <w:lvl w:ilvl="6" w:tplc="04090001" w:tentative="1">
+      <w:start w:val="1"/>
+      <w:numFmt w:val="bullet"/>
+      <w:lvlText w:val=""/>
+      <w:lvlJc w:val="left"/>
+      <w:pPr>
+        <w:ind w:left="12950" w:hanging="360"/>
+      </w:pPr>
+      <w:rPr>
+        <w:rFonts w:ascii="Symbol" w:hAnsi="Symbol" w:hint="default"/>
+      </w:rPr>
+    </w:lvl>
+    <w:lvl w:ilvl="7" w:tplc="04090003" w:tentative="1">
+      <w:start w:val="1"/>
+      <w:numFmt w:val="bullet"/>
+      <w:lvlText w:val="o"/>
+      <w:lvlJc w:val="left"/>
+      <w:pPr>
+        <w:ind w:left="13670" w:hanging="360"/>
+      </w:pPr>
+      <w:rPr>
+        <w:rFonts w:ascii="Courier New" w:hAnsi="Courier New" w:cs="Courier New" w:hint="default"/>
+      </w:rPr>
+    </w:lvl>
+    <w:lvl w:ilvl="8" w:tplc="04090005" w:tentative="1">
+      <w:start w:val="1"/>
+      <w:numFmt w:val="bullet"/>
+      <w:lvlText w:val=""/>
+      <w:lvlJc w:val="left"/>
+      <w:pPr>
+        <w:ind w:left="14390" w:hanging="360"/>
+      </w:pPr>
+      <w:rPr>
+        <w:rFonts w:ascii="Wingdings" w:hAnsi="Wingdings" w:hint="default"/>
+      </w:rPr>
+    </w:lvl>
+  </w:abstractNum>
+  <w:abstractNum w:abstractNumId="3" w15:restartNumberingAfterBreak="0">
+    <w:nsid w:val="0B3234C5"/>
+    <w:multiLevelType w:val="hybridMultilevel"/>
+    <w:tmpl w:val="43F098BC"/>
+    <w:lvl w:ilvl="0" w:tplc="04090001">
+      <w:start w:val="1"/>
+      <w:numFmt w:val="bullet"/>
+      <w:lvlText w:val=""/>
+      <w:lvlJc w:val="left"/>
+      <w:pPr>
+        <w:ind w:left="720" w:hanging="360"/>
+      </w:pPr>
+      <w:rPr>
+        <w:rFonts w:ascii="Symbol" w:hAnsi="Symbol" w:hint="default"/>
+      </w:rPr>
+    </w:lvl>
+    <w:lvl w:ilvl="1" w:tplc="04090003" w:tentative="1">
+      <w:start w:val="1"/>
+      <w:numFmt w:val="bullet"/>
+      <w:lvlText w:val="o"/>
+      <w:lvlJc w:val="left"/>
+      <w:pPr>
+        <w:ind w:left="1440" w:hanging="360"/>
+      </w:pPr>
+      <w:rPr>
+        <w:rFonts w:ascii="Courier New" w:hAnsi="Courier New" w:cs="Courier New" w:hint="default"/>
+      </w:rPr>
+    </w:lvl>
+    <w:lvl w:ilvl="2" w:tplc="04090005" w:tentative="1">
+      <w:start w:val="1"/>
+      <w:numFmt w:val="bullet"/>
+      <w:lvlText w:val=""/>
+      <w:lvlJc w:val="left"/>
+      <w:pPr>
+        <w:ind w:left="2160" w:hanging="360"/>
+      </w:pPr>
+      <w:rPr>
+        <w:rFonts w:ascii="Wingdings" w:hAnsi="Wingdings" w:hint="default"/>
+      </w:rPr>
+    </w:lvl>
+    <w:lvl w:ilvl="3" w:tplc="04090001" w:tentative="1">
+      <w:start w:val="1"/>
+      <w:numFmt w:val="bullet"/>
+      <w:lvlText w:val=""/>
+      <w:lvlJc w:val="left"/>
+      <w:pPr>
+        <w:ind w:left="2880" w:hanging="360"/>
+      </w:pPr>
+      <w:rPr>
+        <w:rFonts w:ascii="Symbol" w:hAnsi="Symbol" w:hint="default"/>
+      </w:rPr>
+    </w:lvl>
+    <w:lvl w:ilvl="4" w:tplc="04090003" w:tentative="1">
+      <w:start w:val="1"/>
+      <w:numFmt w:val="bullet"/>
+      <w:lvlText w:val="o"/>
+      <w:lvlJc w:val="left"/>
+      <w:pPr>
+        <w:ind w:left="3600" w:hanging="360"/>
+      </w:pPr>
+      <w:rPr>
+        <w:rFonts w:ascii="Courier New" w:hAnsi="Courier New" w:cs="Courier New" w:hint="default"/>
+      </w:rPr>
+    </w:lvl>
+    <w:lvl w:ilvl="5" w:tplc="04090005" w:tentative="1">
+      <w:start w:val="1"/>
+      <w:numFmt w:val="bullet"/>
+      <w:lvlText w:val=""/>
+      <w:lvlJc w:val="left"/>
+      <w:pPr>
+        <w:ind w:left="4320" w:hanging="360"/>
+      </w:pPr>
+      <w:rPr>
+        <w:rFonts w:ascii="Wingdings" w:hAnsi="Wingdings" w:hint="default"/>
+      </w:rPr>
+    </w:lvl>
+    <w:lvl w:ilvl="6" w:tplc="04090001" w:tentative="1">
+      <w:start w:val="1"/>
+      <w:numFmt w:val="bullet"/>
+      <w:lvlText w:val=""/>
+      <w:lvlJc w:val="left"/>
+      <w:pPr>
+        <w:ind w:left="5040" w:hanging="360"/>
+      </w:pPr>
+      <w:rPr>
+        <w:rFonts w:ascii="Symbol" w:hAnsi="Symbol" w:hint="default"/>
+      </w:rPr>
+    </w:lvl>
+    <w:lvl w:ilvl="7" w:tplc="04090003" w:tentative="1">
+      <w:start w:val="1"/>
+      <w:numFmt w:val="bullet"/>
+      <w:lvlText w:val="o"/>
+      <w:lvlJc w:val="left"/>
+      <w:pPr>
+        <w:ind w:left="5760" w:hanging="360"/>
+      </w:pPr>
+      <w:rPr>
+        <w:rFonts w:ascii="Courier New" w:hAnsi="Courier New" w:cs="Courier New" w:hint="default"/>
+      </w:rPr>
+    </w:lvl>
+    <w:lvl w:ilvl="8" w:tplc="04090005" w:tentative="1">
+      <w:start w:val="1"/>
+      <w:numFmt w:val="bullet"/>
+      <w:lvlText w:val=""/>
+      <w:lvlJc w:val="left"/>
+      <w:pPr>
+        <w:ind w:left="6480" w:hanging="360"/>
+      </w:pPr>
+      <w:rPr>
+        <w:rFonts w:ascii="Wingdings" w:hAnsi="Wingdings" w:hint="default"/>
+      </w:rPr>
+    </w:lvl>
+  </w:abstractNum>
+  <w:abstractNum w:abstractNumId="4" w15:restartNumberingAfterBreak="0">
     <w:nsid w:val="10FE169E"/>
     <w:multiLevelType w:val="hybridMultilevel"/>
     <w:tmpl w:val="D408DECC"/>
@@ -1538,7 +3086,7 @@
       </w:pPr>
     </w:lvl>
   </w:abstractNum>
-  <w:abstractNum w:abstractNumId="3" w15:restartNumberingAfterBreak="0">
+  <w:abstractNum w:abstractNumId="5" w15:restartNumberingAfterBreak="0">
     <w:nsid w:val="171C3226"/>
     <w:multiLevelType w:val="hybridMultilevel"/>
     <w:tmpl w:val="4E1E3FF0"/>
@@ -1651,7 +3199,232 @@
       </w:rPr>
     </w:lvl>
   </w:abstractNum>
-  <w:abstractNum w:abstractNumId="4" w15:restartNumberingAfterBreak="0">
+  <w:abstractNum w:abstractNumId="6" w15:restartNumberingAfterBreak="0">
+    <w:nsid w:val="1827385D"/>
+    <w:multiLevelType w:val="hybridMultilevel"/>
+    <w:tmpl w:val="F656E430"/>
+    <w:lvl w:ilvl="0" w:tplc="04090001">
+      <w:start w:val="1"/>
+      <w:numFmt w:val="bullet"/>
+      <w:lvlText w:val=""/>
+      <w:lvlJc w:val="left"/>
+      <w:pPr>
+        <w:ind w:left="720" w:hanging="360"/>
+      </w:pPr>
+      <w:rPr>
+        <w:rFonts w:ascii="Symbol" w:hAnsi="Symbol" w:hint="default"/>
+      </w:rPr>
+    </w:lvl>
+    <w:lvl w:ilvl="1" w:tplc="04090003" w:tentative="1">
+      <w:start w:val="1"/>
+      <w:numFmt w:val="bullet"/>
+      <w:lvlText w:val="o"/>
+      <w:lvlJc w:val="left"/>
+      <w:pPr>
+        <w:ind w:left="1440" w:hanging="360"/>
+      </w:pPr>
+      <w:rPr>
+        <w:rFonts w:ascii="Courier New" w:hAnsi="Courier New" w:cs="Courier New" w:hint="default"/>
+      </w:rPr>
+    </w:lvl>
+    <w:lvl w:ilvl="2" w:tplc="04090005" w:tentative="1">
+      <w:start w:val="1"/>
+      <w:numFmt w:val="bullet"/>
+      <w:lvlText w:val=""/>
+      <w:lvlJc w:val="left"/>
+      <w:pPr>
+        <w:ind w:left="2160" w:hanging="360"/>
+      </w:pPr>
+      <w:rPr>
+        <w:rFonts w:ascii="Wingdings" w:hAnsi="Wingdings" w:hint="default"/>
+      </w:rPr>
+    </w:lvl>
+    <w:lvl w:ilvl="3" w:tplc="04090001" w:tentative="1">
+      <w:start w:val="1"/>
+      <w:numFmt w:val="bullet"/>
+      <w:lvlText w:val=""/>
+      <w:lvlJc w:val="left"/>
+      <w:pPr>
+        <w:ind w:left="2880" w:hanging="360"/>
+      </w:pPr>
+      <w:rPr>
+        <w:rFonts w:ascii="Symbol" w:hAnsi="Symbol" w:hint="default"/>
+      </w:rPr>
+    </w:lvl>
+    <w:lvl w:ilvl="4" w:tplc="04090003" w:tentative="1">
+      <w:start w:val="1"/>
+      <w:numFmt w:val="bullet"/>
+      <w:lvlText w:val="o"/>
+      <w:lvlJc w:val="left"/>
+      <w:pPr>
+        <w:ind w:left="3600" w:hanging="360"/>
+      </w:pPr>
+      <w:rPr>
+        <w:rFonts w:ascii="Courier New" w:hAnsi="Courier New" w:cs="Courier New" w:hint="default"/>
+      </w:rPr>
+    </w:lvl>
+    <w:lvl w:ilvl="5" w:tplc="04090005" w:tentative="1">
+      <w:start w:val="1"/>
+      <w:numFmt w:val="bullet"/>
+      <w:lvlText w:val=""/>
+      <w:lvlJc w:val="left"/>
+      <w:pPr>
+        <w:ind w:left="4320" w:hanging="360"/>
+      </w:pPr>
+      <w:rPr>
+        <w:rFonts w:ascii="Wingdings" w:hAnsi="Wingdings" w:hint="default"/>
+      </w:rPr>
+    </w:lvl>
+    <w:lvl w:ilvl="6" w:tplc="04090001" w:tentative="1">
+      <w:start w:val="1"/>
+      <w:numFmt w:val="bullet"/>
+      <w:lvlText w:val=""/>
+      <w:lvlJc w:val="left"/>
+      <w:pPr>
+        <w:ind w:left="5040" w:hanging="360"/>
+      </w:pPr>
+      <w:rPr>
+        <w:rFonts w:ascii="Symbol" w:hAnsi="Symbol" w:hint="default"/>
+      </w:rPr>
+    </w:lvl>
+    <w:lvl w:ilvl="7" w:tplc="04090003" w:tentative="1">
+      <w:start w:val="1"/>
+      <w:numFmt w:val="bullet"/>
+      <w:lvlText w:val="o"/>
+      <w:lvlJc w:val="left"/>
+      <w:pPr>
+        <w:ind w:left="5760" w:hanging="360"/>
+      </w:pPr>
+      <w:rPr>
+        <w:rFonts w:ascii="Courier New" w:hAnsi="Courier New" w:cs="Courier New" w:hint="default"/>
+      </w:rPr>
+    </w:lvl>
+    <w:lvl w:ilvl="8" w:tplc="04090005" w:tentative="1">
+      <w:start w:val="1"/>
+      <w:numFmt w:val="bullet"/>
+      <w:lvlText w:val=""/>
+      <w:lvlJc w:val="left"/>
+      <w:pPr>
+        <w:ind w:left="6480" w:hanging="360"/>
+      </w:pPr>
+      <w:rPr>
+        <w:rFonts w:ascii="Wingdings" w:hAnsi="Wingdings" w:hint="default"/>
+      </w:rPr>
+    </w:lvl>
+  </w:abstractNum>
+  <w:abstractNum w:abstractNumId="7" w15:restartNumberingAfterBreak="0">
+    <w:nsid w:val="27F63289"/>
+    <w:multiLevelType w:val="hybridMultilevel"/>
+    <w:tmpl w:val="D856028A"/>
+    <w:lvl w:ilvl="0" w:tplc="A5F6601A">
+      <w:numFmt w:val="bullet"/>
+      <w:lvlText w:val="•"/>
+      <w:lvlJc w:val="left"/>
+      <w:pPr>
+        <w:ind w:left="720" w:hanging="360"/>
+      </w:pPr>
+      <w:rPr>
+        <w:rFonts w:ascii="Cambria" w:eastAsia="Cambria" w:hAnsi="Cambria" w:cs="Cambria" w:hint="default"/>
+      </w:rPr>
+    </w:lvl>
+    <w:lvl w:ilvl="1" w:tplc="04090003" w:tentative="1">
+      <w:start w:val="1"/>
+      <w:numFmt w:val="bullet"/>
+      <w:lvlText w:val="o"/>
+      <w:lvlJc w:val="left"/>
+      <w:pPr>
+        <w:ind w:left="1440" w:hanging="360"/>
+      </w:pPr>
+      <w:rPr>
+        <w:rFonts w:ascii="Courier New" w:hAnsi="Courier New" w:cs="Courier New" w:hint="default"/>
+      </w:rPr>
+    </w:lvl>
+    <w:lvl w:ilvl="2" w:tplc="04090005" w:tentative="1">
+      <w:start w:val="1"/>
+      <w:numFmt w:val="bullet"/>
+      <w:lvlText w:val=""/>
+      <w:lvlJc w:val="left"/>
+      <w:pPr>
+        <w:ind w:left="2160" w:hanging="360"/>
+      </w:pPr>
+      <w:rPr>
+        <w:rFonts w:ascii="Wingdings" w:hAnsi="Wingdings" w:hint="default"/>
+      </w:rPr>
+    </w:lvl>
+    <w:lvl w:ilvl="3" w:tplc="04090001" w:tentative="1">
+      <w:start w:val="1"/>
+      <w:numFmt w:val="bullet"/>
+      <w:lvlText w:val=""/>
+      <w:lvlJc w:val="left"/>
+      <w:pPr>
+        <w:ind w:left="2880" w:hanging="360"/>
+      </w:pPr>
+      <w:rPr>
+        <w:rFonts w:ascii="Symbol" w:hAnsi="Symbol" w:hint="default"/>
+      </w:rPr>
+    </w:lvl>
+    <w:lvl w:ilvl="4" w:tplc="04090003" w:tentative="1">
+      <w:start w:val="1"/>
+      <w:numFmt w:val="bullet"/>
+      <w:lvlText w:val="o"/>
+      <w:lvlJc w:val="left"/>
+      <w:pPr>
+        <w:ind w:left="3600" w:hanging="360"/>
+      </w:pPr>
+      <w:rPr>
+        <w:rFonts w:ascii="Courier New" w:hAnsi="Courier New" w:cs="Courier New" w:hint="default"/>
+      </w:rPr>
+    </w:lvl>
+    <w:lvl w:ilvl="5" w:tplc="04090005" w:tentative="1">
+      <w:start w:val="1"/>
+      <w:numFmt w:val="bullet"/>
+      <w:lvlText w:val=""/>
+      <w:lvlJc w:val="left"/>
+      <w:pPr>
+        <w:ind w:left="4320" w:hanging="360"/>
+      </w:pPr>
+      <w:rPr>
+        <w:rFonts w:ascii="Wingdings" w:hAnsi="Wingdings" w:hint="default"/>
+      </w:rPr>
+    </w:lvl>
+    <w:lvl w:ilvl="6" w:tplc="04090001" w:tentative="1">
+      <w:start w:val="1"/>
+      <w:numFmt w:val="bullet"/>
+      <w:lvlText w:val=""/>
+      <w:lvlJc w:val="left"/>
+      <w:pPr>
+        <w:ind w:left="5040" w:hanging="360"/>
+      </w:pPr>
+      <w:rPr>
+        <w:rFonts w:ascii="Symbol" w:hAnsi="Symbol" w:hint="default"/>
+      </w:rPr>
+    </w:lvl>
+    <w:lvl w:ilvl="7" w:tplc="04090003" w:tentative="1">
+      <w:start w:val="1"/>
+      <w:numFmt w:val="bullet"/>
+      <w:lvlText w:val="o"/>
+      <w:lvlJc w:val="left"/>
+      <w:pPr>
+        <w:ind w:left="5760" w:hanging="360"/>
+      </w:pPr>
+      <w:rPr>
+        <w:rFonts w:ascii="Courier New" w:hAnsi="Courier New" w:cs="Courier New" w:hint="default"/>
+      </w:rPr>
+    </w:lvl>
+    <w:lvl w:ilvl="8" w:tplc="04090005" w:tentative="1">
+      <w:start w:val="1"/>
+      <w:numFmt w:val="bullet"/>
+      <w:lvlText w:val=""/>
+      <w:lvlJc w:val="left"/>
+      <w:pPr>
+        <w:ind w:left="6480" w:hanging="360"/>
+      </w:pPr>
+      <w:rPr>
+        <w:rFonts w:ascii="Wingdings" w:hAnsi="Wingdings" w:hint="default"/>
+      </w:rPr>
+    </w:lvl>
+  </w:abstractNum>
+  <w:abstractNum w:abstractNumId="8" w15:restartNumberingAfterBreak="0">
     <w:nsid w:val="2802022A"/>
     <w:multiLevelType w:val="hybridMultilevel"/>
     <w:tmpl w:val="5344E894"/>
@@ -1764,7 +3537,119 @@
       </w:rPr>
     </w:lvl>
   </w:abstractNum>
-  <w:abstractNum w:abstractNumId="5" w15:restartNumberingAfterBreak="0">
+  <w:abstractNum w:abstractNumId="9" w15:restartNumberingAfterBreak="0">
+    <w:nsid w:val="2CC71C8B"/>
+    <w:multiLevelType w:val="hybridMultilevel"/>
+    <w:tmpl w:val="4EFEF57C"/>
+    <w:lvl w:ilvl="0" w:tplc="A5F6601A">
+      <w:numFmt w:val="bullet"/>
+      <w:lvlText w:val="•"/>
+      <w:lvlJc w:val="left"/>
+      <w:pPr>
+        <w:ind w:left="720" w:hanging="360"/>
+      </w:pPr>
+      <w:rPr>
+        <w:rFonts w:ascii="Cambria" w:eastAsia="Cambria" w:hAnsi="Cambria" w:cs="Cambria" w:hint="default"/>
+      </w:rPr>
+    </w:lvl>
+    <w:lvl w:ilvl="1" w:tplc="04090003" w:tentative="1">
+      <w:start w:val="1"/>
+      <w:numFmt w:val="bullet"/>
+      <w:lvlText w:val="o"/>
+      <w:lvlJc w:val="left"/>
+      <w:pPr>
+        <w:ind w:left="1440" w:hanging="360"/>
+      </w:pPr>
+      <w:rPr>
+        <w:rFonts w:ascii="Courier New" w:hAnsi="Courier New" w:cs="Courier New" w:hint="default"/>
+      </w:rPr>
+    </w:lvl>
+    <w:lvl w:ilvl="2" w:tplc="04090005" w:tentative="1">
+      <w:start w:val="1"/>
+      <w:numFmt w:val="bullet"/>
+      <w:lvlText w:val=""/>
+      <w:lvlJc w:val="left"/>
+      <w:pPr>
+        <w:ind w:left="2160" w:hanging="360"/>
+      </w:pPr>
+      <w:rPr>
+        <w:rFonts w:ascii="Wingdings" w:hAnsi="Wingdings" w:hint="default"/>
+      </w:rPr>
+    </w:lvl>
+    <w:lvl w:ilvl="3" w:tplc="04090001" w:tentative="1">
+      <w:start w:val="1"/>
+      <w:numFmt w:val="bullet"/>
+      <w:lvlText w:val=""/>
+      <w:lvlJc w:val="left"/>
+      <w:pPr>
+        <w:ind w:left="2880" w:hanging="360"/>
+      </w:pPr>
+      <w:rPr>
+        <w:rFonts w:ascii="Symbol" w:hAnsi="Symbol" w:hint="default"/>
+      </w:rPr>
+    </w:lvl>
+    <w:lvl w:ilvl="4" w:tplc="04090003" w:tentative="1">
+      <w:start w:val="1"/>
+      <w:numFmt w:val="bullet"/>
+      <w:lvlText w:val="o"/>
+      <w:lvlJc w:val="left"/>
+      <w:pPr>
+        <w:ind w:left="3600" w:hanging="360"/>
+      </w:pPr>
+      <w:rPr>
+        <w:rFonts w:ascii="Courier New" w:hAnsi="Courier New" w:cs="Courier New" w:hint="default"/>
+      </w:rPr>
+    </w:lvl>
+    <w:lvl w:ilvl="5" w:tplc="04090005" w:tentative="1">
+      <w:start w:val="1"/>
+      <w:numFmt w:val="bullet"/>
+      <w:lvlText w:val=""/>
+      <w:lvlJc w:val="left"/>
+      <w:pPr>
+        <w:ind w:left="4320" w:hanging="360"/>
+      </w:pPr>
+      <w:rPr>
+        <w:rFonts w:ascii="Wingdings" w:hAnsi="Wingdings" w:hint="default"/>
+      </w:rPr>
+    </w:lvl>
+    <w:lvl w:ilvl="6" w:tplc="04090001" w:tentative="1">
+      <w:start w:val="1"/>
+      <w:numFmt w:val="bullet"/>
+      <w:lvlText w:val=""/>
+      <w:lvlJc w:val="left"/>
+      <w:pPr>
+        <w:ind w:left="5040" w:hanging="360"/>
+      </w:pPr>
+      <w:rPr>
+        <w:rFonts w:ascii="Symbol" w:hAnsi="Symbol" w:hint="default"/>
+      </w:rPr>
+    </w:lvl>
+    <w:lvl w:ilvl="7" w:tplc="04090003" w:tentative="1">
+      <w:start w:val="1"/>
+      <w:numFmt w:val="bullet"/>
+      <w:lvlText w:val="o"/>
+      <w:lvlJc w:val="left"/>
+      <w:pPr>
+        <w:ind w:left="5760" w:hanging="360"/>
+      </w:pPr>
+      <w:rPr>
+        <w:rFonts w:ascii="Courier New" w:hAnsi="Courier New" w:cs="Courier New" w:hint="default"/>
+      </w:rPr>
+    </w:lvl>
+    <w:lvl w:ilvl="8" w:tplc="04090005" w:tentative="1">
+      <w:start w:val="1"/>
+      <w:numFmt w:val="bullet"/>
+      <w:lvlText w:val=""/>
+      <w:lvlJc w:val="left"/>
+      <w:pPr>
+        <w:ind w:left="6480" w:hanging="360"/>
+      </w:pPr>
+      <w:rPr>
+        <w:rFonts w:ascii="Wingdings" w:hAnsi="Wingdings" w:hint="default"/>
+      </w:rPr>
+    </w:lvl>
+  </w:abstractNum>
+  <w:abstractNum w:abstractNumId="10" w15:restartNumberingAfterBreak="0">
     <w:nsid w:val="2D9E52F4"/>
     <w:multiLevelType w:val="hybridMultilevel"/>
     <w:tmpl w:val="2828F2DE"/>
@@ -1877,7 +3762,120 @@
       </w:rPr>
     </w:lvl>
   </w:abstractNum>
-  <w:abstractNum w:abstractNumId="6" w15:restartNumberingAfterBreak="0">
+  <w:abstractNum w:abstractNumId="11" w15:restartNumberingAfterBreak="0">
+    <w:nsid w:val="30875C1B"/>
+    <w:multiLevelType w:val="hybridMultilevel"/>
+    <w:tmpl w:val="65DE56CC"/>
+    <w:lvl w:ilvl="0" w:tplc="04090001">
+      <w:start w:val="1"/>
+      <w:numFmt w:val="bullet"/>
+      <w:lvlText w:val=""/>
+      <w:lvlJc w:val="left"/>
+      <w:pPr>
+        <w:ind w:left="720" w:hanging="360"/>
+      </w:pPr>
+      <w:rPr>
+        <w:rFonts w:ascii="Symbol" w:hAnsi="Symbol" w:hint="default"/>
+      </w:rPr>
+    </w:lvl>
+    <w:lvl w:ilvl="1" w:tplc="04090003" w:tentative="1">
+      <w:start w:val="1"/>
+      <w:numFmt w:val="bullet"/>
+      <w:lvlText w:val="o"/>
+      <w:lvlJc w:val="left"/>
+      <w:pPr>
+        <w:ind w:left="1440" w:hanging="360"/>
+      </w:pPr>
+      <w:rPr>
+        <w:rFonts w:ascii="Courier New" w:hAnsi="Courier New" w:cs="Courier New" w:hint="default"/>
+      </w:rPr>
+    </w:lvl>
+    <w:lvl w:ilvl="2" w:tplc="04090005" w:tentative="1">
+      <w:start w:val="1"/>
+      <w:numFmt w:val="bullet"/>
+      <w:lvlText w:val=""/>
+      <w:lvlJc w:val="left"/>
+      <w:pPr>
+        <w:ind w:left="2160" w:hanging="360"/>
+      </w:pPr>
+      <w:rPr>
+        <w:rFonts w:ascii="Wingdings" w:hAnsi="Wingdings" w:hint="default"/>
+      </w:rPr>
+    </w:lvl>
+    <w:lvl w:ilvl="3" w:tplc="04090001" w:tentative="1">
+      <w:start w:val="1"/>
+      <w:numFmt w:val="bullet"/>
+      <w:lvlText w:val=""/>
+      <w:lvlJc w:val="left"/>
+      <w:pPr>
+        <w:ind w:left="2880" w:hanging="360"/>
+      </w:pPr>
+      <w:rPr>
+        <w:rFonts w:ascii="Symbol" w:hAnsi="Symbol" w:hint="default"/>
+      </w:rPr>
+    </w:lvl>
+    <w:lvl w:ilvl="4" w:tplc="04090003" w:tentative="1">
+      <w:start w:val="1"/>
+      <w:numFmt w:val="bullet"/>
+      <w:lvlText w:val="o"/>
+      <w:lvlJc w:val="left"/>
+      <w:pPr>
+        <w:ind w:left="3600" w:hanging="360"/>
+      </w:pPr>
+      <w:rPr>
+        <w:rFonts w:ascii="Courier New" w:hAnsi="Courier New" w:cs="Courier New" w:hint="default"/>
+      </w:rPr>
+    </w:lvl>
+    <w:lvl w:ilvl="5" w:tplc="04090005" w:tentative="1">
+      <w:start w:val="1"/>
+      <w:numFmt w:val="bullet"/>
+      <w:lvlText w:val=""/>
+      <w:lvlJc w:val="left"/>
+      <w:pPr>
+        <w:ind w:left="4320" w:hanging="360"/>
+      </w:pPr>
+      <w:rPr>
+        <w:rFonts w:ascii="Wingdings" w:hAnsi="Wingdings" w:hint="default"/>
+      </w:rPr>
+    </w:lvl>
+    <w:lvl w:ilvl="6" w:tplc="04090001" w:tentative="1">
+      <w:start w:val="1"/>
+      <w:numFmt w:val="bullet"/>
+      <w:lvlText w:val=""/>
+      <w:lvlJc w:val="left"/>
+      <w:pPr>
+        <w:ind w:left="5040" w:hanging="360"/>
+      </w:pPr>
+      <w:rPr>
+        <w:rFonts w:ascii="Symbol" w:hAnsi="Symbol" w:hint="default"/>
+      </w:rPr>
+    </w:lvl>
+    <w:lvl w:ilvl="7" w:tplc="04090003" w:tentative="1">
+      <w:start w:val="1"/>
+      <w:numFmt w:val="bullet"/>
+      <w:lvlText w:val="o"/>
+      <w:lvlJc w:val="left"/>
+      <w:pPr>
+        <w:ind w:left="5760" w:hanging="360"/>
+      </w:pPr>
+      <w:rPr>
+        <w:rFonts w:ascii="Courier New" w:hAnsi="Courier New" w:cs="Courier New" w:hint="default"/>
+      </w:rPr>
+    </w:lvl>
+    <w:lvl w:ilvl="8" w:tplc="04090005" w:tentative="1">
+      <w:start w:val="1"/>
+      <w:numFmt w:val="bullet"/>
+      <w:lvlText w:val=""/>
+      <w:lvlJc w:val="left"/>
+      <w:pPr>
+        <w:ind w:left="6480" w:hanging="360"/>
+      </w:pPr>
+      <w:rPr>
+        <w:rFonts w:ascii="Wingdings" w:hAnsi="Wingdings" w:hint="default"/>
+      </w:rPr>
+    </w:lvl>
+  </w:abstractNum>
+  <w:abstractNum w:abstractNumId="12" w15:restartNumberingAfterBreak="0">
     <w:nsid w:val="39CA31B3"/>
     <w:multiLevelType w:val="hybridMultilevel"/>
     <w:tmpl w:val="BBDEB5E4"/>
@@ -1990,7 +3988,7 @@
       </w:rPr>
     </w:lvl>
   </w:abstractNum>
-  <w:abstractNum w:abstractNumId="7" w15:restartNumberingAfterBreak="0">
+  <w:abstractNum w:abstractNumId="13" w15:restartNumberingAfterBreak="0">
     <w:nsid w:val="3AE65BF8"/>
     <w:multiLevelType w:val="hybridMultilevel"/>
     <w:tmpl w:val="1D4C39B0"/>
@@ -2103,7 +4101,7 @@
       </w:rPr>
     </w:lvl>
   </w:abstractNum>
-  <w:abstractNum w:abstractNumId="8" w15:restartNumberingAfterBreak="0">
+  <w:abstractNum w:abstractNumId="14" w15:restartNumberingAfterBreak="0">
     <w:nsid w:val="469F73D4"/>
     <w:multiLevelType w:val="multilevel"/>
     <w:tmpl w:val="CD828EAC"/>
@@ -2216,7 +4214,120 @@
       </w:rPr>
     </w:lvl>
   </w:abstractNum>
-  <w:abstractNum w:abstractNumId="9" w15:restartNumberingAfterBreak="0">
+  <w:abstractNum w:abstractNumId="15" w15:restartNumberingAfterBreak="0">
+    <w:nsid w:val="496036F2"/>
+    <w:multiLevelType w:val="hybridMultilevel"/>
+    <w:tmpl w:val="2B7C93D6"/>
+    <w:lvl w:ilvl="0" w:tplc="04090001">
+      <w:start w:val="1"/>
+      <w:numFmt w:val="bullet"/>
+      <w:lvlText w:val=""/>
+      <w:lvlJc w:val="left"/>
+      <w:pPr>
+        <w:ind w:left="720" w:hanging="360"/>
+      </w:pPr>
+      <w:rPr>
+        <w:rFonts w:ascii="Symbol" w:hAnsi="Symbol" w:hint="default"/>
+      </w:rPr>
+    </w:lvl>
+    <w:lvl w:ilvl="1" w:tplc="04090003" w:tentative="1">
+      <w:start w:val="1"/>
+      <w:numFmt w:val="bullet"/>
+      <w:lvlText w:val="o"/>
+      <w:lvlJc w:val="left"/>
+      <w:pPr>
+        <w:ind w:left="1440" w:hanging="360"/>
+      </w:pPr>
+      <w:rPr>
+        <w:rFonts w:ascii="Courier New" w:hAnsi="Courier New" w:cs="Courier New" w:hint="default"/>
+      </w:rPr>
+    </w:lvl>
+    <w:lvl w:ilvl="2" w:tplc="04090005" w:tentative="1">
+      <w:start w:val="1"/>
+      <w:numFmt w:val="bullet"/>
+      <w:lvlText w:val=""/>
+      <w:lvlJc w:val="left"/>
+      <w:pPr>
+        <w:ind w:left="2160" w:hanging="360"/>
+      </w:pPr>
+      <w:rPr>
+        <w:rFonts w:ascii="Wingdings" w:hAnsi="Wingdings" w:hint="default"/>
+      </w:rPr>
+    </w:lvl>
+    <w:lvl w:ilvl="3" w:tplc="04090001" w:tentative="1">
+      <w:start w:val="1"/>
+      <w:numFmt w:val="bullet"/>
+      <w:lvlText w:val=""/>
+      <w:lvlJc w:val="left"/>
+      <w:pPr>
+        <w:ind w:left="2880" w:hanging="360"/>
+      </w:pPr>
+      <w:rPr>
+        <w:rFonts w:ascii="Symbol" w:hAnsi="Symbol" w:hint="default"/>
+      </w:rPr>
+    </w:lvl>
+    <w:lvl w:ilvl="4" w:tplc="04090003" w:tentative="1">
+      <w:start w:val="1"/>
+      <w:numFmt w:val="bullet"/>
+      <w:lvlText w:val="o"/>
+      <w:lvlJc w:val="left"/>
+      <w:pPr>
+        <w:ind w:left="3600" w:hanging="360"/>
+      </w:pPr>
+      <w:rPr>
+        <w:rFonts w:ascii="Courier New" w:hAnsi="Courier New" w:cs="Courier New" w:hint="default"/>
+      </w:rPr>
+    </w:lvl>
+    <w:lvl w:ilvl="5" w:tplc="04090005" w:tentative="1">
+      <w:start w:val="1"/>
+      <w:numFmt w:val="bullet"/>
+      <w:lvlText w:val=""/>
+      <w:lvlJc w:val="left"/>
+      <w:pPr>
+        <w:ind w:left="4320" w:hanging="360"/>
+      </w:pPr>
+      <w:rPr>
+        <w:rFonts w:ascii="Wingdings" w:hAnsi="Wingdings" w:hint="default"/>
+      </w:rPr>
+    </w:lvl>
+    <w:lvl w:ilvl="6" w:tplc="04090001" w:tentative="1">
+      <w:start w:val="1"/>
+      <w:numFmt w:val="bullet"/>
+      <w:lvlText w:val=""/>
+      <w:lvlJc w:val="left"/>
+      <w:pPr>
+        <w:ind w:left="5040" w:hanging="360"/>
+      </w:pPr>
+      <w:rPr>
+        <w:rFonts w:ascii="Symbol" w:hAnsi="Symbol" w:hint="default"/>
+      </w:rPr>
+    </w:lvl>
+    <w:lvl w:ilvl="7" w:tplc="04090003" w:tentative="1">
+      <w:start w:val="1"/>
+      <w:numFmt w:val="bullet"/>
+      <w:lvlText w:val="o"/>
+      <w:lvlJc w:val="left"/>
+      <w:pPr>
+        <w:ind w:left="5760" w:hanging="360"/>
+      </w:pPr>
+      <w:rPr>
+        <w:rFonts w:ascii="Courier New" w:hAnsi="Courier New" w:cs="Courier New" w:hint="default"/>
+      </w:rPr>
+    </w:lvl>
+    <w:lvl w:ilvl="8" w:tplc="04090005" w:tentative="1">
+      <w:start w:val="1"/>
+      <w:numFmt w:val="bullet"/>
+      <w:lvlText w:val=""/>
+      <w:lvlJc w:val="left"/>
+      <w:pPr>
+        <w:ind w:left="6480" w:hanging="360"/>
+      </w:pPr>
+      <w:rPr>
+        <w:rFonts w:ascii="Wingdings" w:hAnsi="Wingdings" w:hint="default"/>
+      </w:rPr>
+    </w:lvl>
+  </w:abstractNum>
+  <w:abstractNum w:abstractNumId="16" w15:restartNumberingAfterBreak="0">
     <w:nsid w:val="49F177C3"/>
     <w:multiLevelType w:val="hybridMultilevel"/>
     <w:tmpl w:val="8A3EF55E"/>
@@ -2302,7 +4413,346 @@
       </w:pPr>
     </w:lvl>
   </w:abstractNum>
-  <w:abstractNum w:abstractNumId="10" w15:restartNumberingAfterBreak="0">
+  <w:abstractNum w:abstractNumId="17" w15:restartNumberingAfterBreak="0">
+    <w:nsid w:val="4EE6027D"/>
+    <w:multiLevelType w:val="hybridMultilevel"/>
+    <w:tmpl w:val="6E2AA1F4"/>
+    <w:lvl w:ilvl="0" w:tplc="04090001">
+      <w:start w:val="1"/>
+      <w:numFmt w:val="bullet"/>
+      <w:lvlText w:val=""/>
+      <w:lvlJc w:val="left"/>
+      <w:pPr>
+        <w:ind w:left="720" w:hanging="360"/>
+      </w:pPr>
+      <w:rPr>
+        <w:rFonts w:ascii="Symbol" w:hAnsi="Symbol" w:hint="default"/>
+      </w:rPr>
+    </w:lvl>
+    <w:lvl w:ilvl="1" w:tplc="04090003" w:tentative="1">
+      <w:start w:val="1"/>
+      <w:numFmt w:val="bullet"/>
+      <w:lvlText w:val="o"/>
+      <w:lvlJc w:val="left"/>
+      <w:pPr>
+        <w:ind w:left="1440" w:hanging="360"/>
+      </w:pPr>
+      <w:rPr>
+        <w:rFonts w:ascii="Courier New" w:hAnsi="Courier New" w:cs="Courier New" w:hint="default"/>
+      </w:rPr>
+    </w:lvl>
+    <w:lvl w:ilvl="2" w:tplc="04090005" w:tentative="1">
+      <w:start w:val="1"/>
+      <w:numFmt w:val="bullet"/>
+      <w:lvlText w:val=""/>
+      <w:lvlJc w:val="left"/>
+      <w:pPr>
+        <w:ind w:left="2160" w:hanging="360"/>
+      </w:pPr>
+      <w:rPr>
+        <w:rFonts w:ascii="Wingdings" w:hAnsi="Wingdings" w:hint="default"/>
+      </w:rPr>
+    </w:lvl>
+    <w:lvl w:ilvl="3" w:tplc="04090001" w:tentative="1">
+      <w:start w:val="1"/>
+      <w:numFmt w:val="bullet"/>
+      <w:lvlText w:val=""/>
+      <w:lvlJc w:val="left"/>
+      <w:pPr>
+        <w:ind w:left="2880" w:hanging="360"/>
+      </w:pPr>
+      <w:rPr>
+        <w:rFonts w:ascii="Symbol" w:hAnsi="Symbol" w:hint="default"/>
+      </w:rPr>
+    </w:lvl>
+    <w:lvl w:ilvl="4" w:tplc="04090003" w:tentative="1">
+      <w:start w:val="1"/>
+      <w:numFmt w:val="bullet"/>
+      <w:lvlText w:val="o"/>
+      <w:lvlJc w:val="left"/>
+      <w:pPr>
+        <w:ind w:left="3600" w:hanging="360"/>
+      </w:pPr>
+      <w:rPr>
+        <w:rFonts w:ascii="Courier New" w:hAnsi="Courier New" w:cs="Courier New" w:hint="default"/>
+      </w:rPr>
+    </w:lvl>
+    <w:lvl w:ilvl="5" w:tplc="04090005" w:tentative="1">
+      <w:start w:val="1"/>
+      <w:numFmt w:val="bullet"/>
+      <w:lvlText w:val=""/>
+      <w:lvlJc w:val="left"/>
+      <w:pPr>
+        <w:ind w:left="4320" w:hanging="360"/>
+      </w:pPr>
+      <w:rPr>
+        <w:rFonts w:ascii="Wingdings" w:hAnsi="Wingdings" w:hint="default"/>
+      </w:rPr>
+    </w:lvl>
+    <w:lvl w:ilvl="6" w:tplc="04090001" w:tentative="1">
+      <w:start w:val="1"/>
+      <w:numFmt w:val="bullet"/>
+      <w:lvlText w:val=""/>
+      <w:lvlJc w:val="left"/>
+      <w:pPr>
+        <w:ind w:left="5040" w:hanging="360"/>
+      </w:pPr>
+      <w:rPr>
+        <w:rFonts w:ascii="Symbol" w:hAnsi="Symbol" w:hint="default"/>
+      </w:rPr>
+    </w:lvl>
+    <w:lvl w:ilvl="7" w:tplc="04090003" w:tentative="1">
+      <w:start w:val="1"/>
+      <w:numFmt w:val="bullet"/>
+      <w:lvlText w:val="o"/>
+      <w:lvlJc w:val="left"/>
+      <w:pPr>
+        <w:ind w:left="5760" w:hanging="360"/>
+      </w:pPr>
+      <w:rPr>
+        <w:rFonts w:ascii="Courier New" w:hAnsi="Courier New" w:cs="Courier New" w:hint="default"/>
+      </w:rPr>
+    </w:lvl>
+    <w:lvl w:ilvl="8" w:tplc="04090005" w:tentative="1">
+      <w:start w:val="1"/>
+      <w:numFmt w:val="bullet"/>
+      <w:lvlText w:val=""/>
+      <w:lvlJc w:val="left"/>
+      <w:pPr>
+        <w:ind w:left="6480" w:hanging="360"/>
+      </w:pPr>
+      <w:rPr>
+        <w:rFonts w:ascii="Wingdings" w:hAnsi="Wingdings" w:hint="default"/>
+      </w:rPr>
+    </w:lvl>
+  </w:abstractNum>
+  <w:abstractNum w:abstractNumId="18" w15:restartNumberingAfterBreak="0">
+    <w:nsid w:val="509F3A88"/>
+    <w:multiLevelType w:val="hybridMultilevel"/>
+    <w:tmpl w:val="500E9E2A"/>
+    <w:lvl w:ilvl="0" w:tplc="04090001">
+      <w:start w:val="1"/>
+      <w:numFmt w:val="bullet"/>
+      <w:lvlText w:val=""/>
+      <w:lvlJc w:val="left"/>
+      <w:pPr>
+        <w:ind w:left="720" w:hanging="360"/>
+      </w:pPr>
+      <w:rPr>
+        <w:rFonts w:ascii="Symbol" w:hAnsi="Symbol" w:hint="default"/>
+      </w:rPr>
+    </w:lvl>
+    <w:lvl w:ilvl="1" w:tplc="04090003" w:tentative="1">
+      <w:start w:val="1"/>
+      <w:numFmt w:val="bullet"/>
+      <w:lvlText w:val="o"/>
+      <w:lvlJc w:val="left"/>
+      <w:pPr>
+        <w:ind w:left="1440" w:hanging="360"/>
+      </w:pPr>
+      <w:rPr>
+        <w:rFonts w:ascii="Courier New" w:hAnsi="Courier New" w:cs="Courier New" w:hint="default"/>
+      </w:rPr>
+    </w:lvl>
+    <w:lvl w:ilvl="2" w:tplc="04090005" w:tentative="1">
+      <w:start w:val="1"/>
+      <w:numFmt w:val="bullet"/>
+      <w:lvlText w:val=""/>
+      <w:lvlJc w:val="left"/>
+      <w:pPr>
+        <w:ind w:left="2160" w:hanging="360"/>
+      </w:pPr>
+      <w:rPr>
+        <w:rFonts w:ascii="Wingdings" w:hAnsi="Wingdings" w:hint="default"/>
+      </w:rPr>
+    </w:lvl>
+    <w:lvl w:ilvl="3" w:tplc="04090001" w:tentative="1">
+      <w:start w:val="1"/>
+      <w:numFmt w:val="bullet"/>
+      <w:lvlText w:val=""/>
+      <w:lvlJc w:val="left"/>
+      <w:pPr>
+        <w:ind w:left="2880" w:hanging="360"/>
+      </w:pPr>
+      <w:rPr>
+        <w:rFonts w:ascii="Symbol" w:hAnsi="Symbol" w:hint="default"/>
+      </w:rPr>
+    </w:lvl>
+    <w:lvl w:ilvl="4" w:tplc="04090003" w:tentative="1">
+      <w:start w:val="1"/>
+      <w:numFmt w:val="bullet"/>
+      <w:lvlText w:val="o"/>
+      <w:lvlJc w:val="left"/>
+      <w:pPr>
+        <w:ind w:left="3600" w:hanging="360"/>
+      </w:pPr>
+      <w:rPr>
+        <w:rFonts w:ascii="Courier New" w:hAnsi="Courier New" w:cs="Courier New" w:hint="default"/>
+      </w:rPr>
+    </w:lvl>
+    <w:lvl w:ilvl="5" w:tplc="04090005" w:tentative="1">
+      <w:start w:val="1"/>
+      <w:numFmt w:val="bullet"/>
+      <w:lvlText w:val=""/>
+      <w:lvlJc w:val="left"/>
+      <w:pPr>
+        <w:ind w:left="4320" w:hanging="360"/>
+      </w:pPr>
+      <w:rPr>
+        <w:rFonts w:ascii="Wingdings" w:hAnsi="Wingdings" w:hint="default"/>
+      </w:rPr>
+    </w:lvl>
+    <w:lvl w:ilvl="6" w:tplc="04090001" w:tentative="1">
+      <w:start w:val="1"/>
+      <w:numFmt w:val="bullet"/>
+      <w:lvlText w:val=""/>
+      <w:lvlJc w:val="left"/>
+      <w:pPr>
+        <w:ind w:left="5040" w:hanging="360"/>
+      </w:pPr>
+      <w:rPr>
+        <w:rFonts w:ascii="Symbol" w:hAnsi="Symbol" w:hint="default"/>
+      </w:rPr>
+    </w:lvl>
+    <w:lvl w:ilvl="7" w:tplc="04090003" w:tentative="1">
+      <w:start w:val="1"/>
+      <w:numFmt w:val="bullet"/>
+      <w:lvlText w:val="o"/>
+      <w:lvlJc w:val="left"/>
+      <w:pPr>
+        <w:ind w:left="5760" w:hanging="360"/>
+      </w:pPr>
+      <w:rPr>
+        <w:rFonts w:ascii="Courier New" w:hAnsi="Courier New" w:cs="Courier New" w:hint="default"/>
+      </w:rPr>
+    </w:lvl>
+    <w:lvl w:ilvl="8" w:tplc="04090005" w:tentative="1">
+      <w:start w:val="1"/>
+      <w:numFmt w:val="bullet"/>
+      <w:lvlText w:val=""/>
+      <w:lvlJc w:val="left"/>
+      <w:pPr>
+        <w:ind w:left="6480" w:hanging="360"/>
+      </w:pPr>
+      <w:rPr>
+        <w:rFonts w:ascii="Wingdings" w:hAnsi="Wingdings" w:hint="default"/>
+      </w:rPr>
+    </w:lvl>
+  </w:abstractNum>
+  <w:abstractNum w:abstractNumId="19" w15:restartNumberingAfterBreak="0">
+    <w:nsid w:val="52110C5C"/>
+    <w:multiLevelType w:val="hybridMultilevel"/>
+    <w:tmpl w:val="D26C23AC"/>
+    <w:lvl w:ilvl="0" w:tplc="04090001">
+      <w:start w:val="1"/>
+      <w:numFmt w:val="bullet"/>
+      <w:lvlText w:val=""/>
+      <w:lvlJc w:val="left"/>
+      <w:pPr>
+        <w:ind w:left="720" w:hanging="360"/>
+      </w:pPr>
+      <w:rPr>
+        <w:rFonts w:ascii="Symbol" w:hAnsi="Symbol" w:hint="default"/>
+      </w:rPr>
+    </w:lvl>
+    <w:lvl w:ilvl="1" w:tplc="04090003" w:tentative="1">
+      <w:start w:val="1"/>
+      <w:numFmt w:val="bullet"/>
+      <w:lvlText w:val="o"/>
+      <w:lvlJc w:val="left"/>
+      <w:pPr>
+        <w:ind w:left="1440" w:hanging="360"/>
+      </w:pPr>
+      <w:rPr>
+        <w:rFonts w:ascii="Courier New" w:hAnsi="Courier New" w:cs="Courier New" w:hint="default"/>
+      </w:rPr>
+    </w:lvl>
+    <w:lvl w:ilvl="2" w:tplc="04090005" w:tentative="1">
+      <w:start w:val="1"/>
+      <w:numFmt w:val="bullet"/>
+      <w:lvlText w:val=""/>
+      <w:lvlJc w:val="left"/>
+      <w:pPr>
+        <w:ind w:left="2160" w:hanging="360"/>
+      </w:pPr>
+      <w:rPr>
+        <w:rFonts w:ascii="Wingdings" w:hAnsi="Wingdings" w:hint="default"/>
+      </w:rPr>
+    </w:lvl>
+    <w:lvl w:ilvl="3" w:tplc="04090001" w:tentative="1">
+      <w:start w:val="1"/>
+      <w:numFmt w:val="bullet"/>
+      <w:lvlText w:val=""/>
+      <w:lvlJc w:val="left"/>
+      <w:pPr>
+        <w:ind w:left="2880" w:hanging="360"/>
+      </w:pPr>
+      <w:rPr>
+        <w:rFonts w:ascii="Symbol" w:hAnsi="Symbol" w:hint="default"/>
+      </w:rPr>
+    </w:lvl>
+    <w:lvl w:ilvl="4" w:tplc="04090003" w:tentative="1">
+      <w:start w:val="1"/>
+      <w:numFmt w:val="bullet"/>
+      <w:lvlText w:val="o"/>
+      <w:lvlJc w:val="left"/>
+      <w:pPr>
+        <w:ind w:left="3600" w:hanging="360"/>
+      </w:pPr>
+      <w:rPr>
+        <w:rFonts w:ascii="Courier New" w:hAnsi="Courier New" w:cs="Courier New" w:hint="default"/>
+      </w:rPr>
+    </w:lvl>
+    <w:lvl w:ilvl="5" w:tplc="04090005" w:tentative="1">
+      <w:start w:val="1"/>
+      <w:numFmt w:val="bullet"/>
+      <w:lvlText w:val=""/>
+      <w:lvlJc w:val="left"/>
+      <w:pPr>
+        <w:ind w:left="4320" w:hanging="360"/>
+      </w:pPr>
+      <w:rPr>
+        <w:rFonts w:ascii="Wingdings" w:hAnsi="Wingdings" w:hint="default"/>
+      </w:rPr>
+    </w:lvl>
+    <w:lvl w:ilvl="6" w:tplc="04090001" w:tentative="1">
+      <w:start w:val="1"/>
+      <w:numFmt w:val="bullet"/>
+      <w:lvlText w:val=""/>
+      <w:lvlJc w:val="left"/>
+      <w:pPr>
+        <w:ind w:left="5040" w:hanging="360"/>
+      </w:pPr>
+      <w:rPr>
+        <w:rFonts w:ascii="Symbol" w:hAnsi="Symbol" w:hint="default"/>
+      </w:rPr>
+    </w:lvl>
+    <w:lvl w:ilvl="7" w:tplc="04090003" w:tentative="1">
+      <w:start w:val="1"/>
+      <w:numFmt w:val="bullet"/>
+      <w:lvlText w:val="o"/>
+      <w:lvlJc w:val="left"/>
+      <w:pPr>
+        <w:ind w:left="5760" w:hanging="360"/>
+      </w:pPr>
+      <w:rPr>
+        <w:rFonts w:ascii="Courier New" w:hAnsi="Courier New" w:cs="Courier New" w:hint="default"/>
+      </w:rPr>
+    </w:lvl>
+    <w:lvl w:ilvl="8" w:tplc="04090005" w:tentative="1">
+      <w:start w:val="1"/>
+      <w:numFmt w:val="bullet"/>
+      <w:lvlText w:val=""/>
+      <w:lvlJc w:val="left"/>
+      <w:pPr>
+        <w:ind w:left="6480" w:hanging="360"/>
+      </w:pPr>
+      <w:rPr>
+        <w:rFonts w:ascii="Wingdings" w:hAnsi="Wingdings" w:hint="default"/>
+      </w:rPr>
+    </w:lvl>
+  </w:abstractNum>
+  <w:abstractNum w:abstractNumId="20" w15:restartNumberingAfterBreak="0">
     <w:nsid w:val="542E3105"/>
     <w:multiLevelType w:val="multilevel"/>
     <w:tmpl w:val="7DE6688E"/>
@@ -2415,7 +4865,7 @@
       </w:rPr>
     </w:lvl>
   </w:abstractNum>
-  <w:abstractNum w:abstractNumId="11" w15:restartNumberingAfterBreak="0">
+  <w:abstractNum w:abstractNumId="21" w15:restartNumberingAfterBreak="0">
     <w:nsid w:val="56606453"/>
     <w:multiLevelType w:val="hybridMultilevel"/>
     <w:tmpl w:val="1A28E468"/>
@@ -2528,7 +4978,7 @@
       </w:rPr>
     </w:lvl>
   </w:abstractNum>
-  <w:abstractNum w:abstractNumId="12" w15:restartNumberingAfterBreak="0">
+  <w:abstractNum w:abstractNumId="22" w15:restartNumberingAfterBreak="0">
     <w:nsid w:val="69D616F9"/>
     <w:multiLevelType w:val="hybridMultilevel"/>
     <w:tmpl w:val="1AB4E478"/>
@@ -2641,10 +5091,461 @@
       </w:rPr>
     </w:lvl>
   </w:abstractNum>
-  <w:abstractNum w:abstractNumId="13" w15:restartNumberingAfterBreak="0">
+  <w:abstractNum w:abstractNumId="23" w15:restartNumberingAfterBreak="0">
+    <w:nsid w:val="6AC97004"/>
+    <w:multiLevelType w:val="hybridMultilevel"/>
+    <w:tmpl w:val="4C1674AE"/>
+    <w:lvl w:ilvl="0" w:tplc="04090001">
+      <w:start w:val="1"/>
+      <w:numFmt w:val="bullet"/>
+      <w:lvlText w:val=""/>
+      <w:lvlJc w:val="left"/>
+      <w:pPr>
+        <w:ind w:left="720" w:hanging="360"/>
+      </w:pPr>
+      <w:rPr>
+        <w:rFonts w:ascii="Symbol" w:hAnsi="Symbol" w:hint="default"/>
+      </w:rPr>
+    </w:lvl>
+    <w:lvl w:ilvl="1" w:tplc="04090003" w:tentative="1">
+      <w:start w:val="1"/>
+      <w:numFmt w:val="bullet"/>
+      <w:lvlText w:val="o"/>
+      <w:lvlJc w:val="left"/>
+      <w:pPr>
+        <w:ind w:left="1440" w:hanging="360"/>
+      </w:pPr>
+      <w:rPr>
+        <w:rFonts w:ascii="Courier New" w:hAnsi="Courier New" w:cs="Courier New" w:hint="default"/>
+      </w:rPr>
+    </w:lvl>
+    <w:lvl w:ilvl="2" w:tplc="04090005" w:tentative="1">
+      <w:start w:val="1"/>
+      <w:numFmt w:val="bullet"/>
+      <w:lvlText w:val=""/>
+      <w:lvlJc w:val="left"/>
+      <w:pPr>
+        <w:ind w:left="2160" w:hanging="360"/>
+      </w:pPr>
+      <w:rPr>
+        <w:rFonts w:ascii="Wingdings" w:hAnsi="Wingdings" w:hint="default"/>
+      </w:rPr>
+    </w:lvl>
+    <w:lvl w:ilvl="3" w:tplc="04090001" w:tentative="1">
+      <w:start w:val="1"/>
+      <w:numFmt w:val="bullet"/>
+      <w:lvlText w:val=""/>
+      <w:lvlJc w:val="left"/>
+      <w:pPr>
+        <w:ind w:left="2880" w:hanging="360"/>
+      </w:pPr>
+      <w:rPr>
+        <w:rFonts w:ascii="Symbol" w:hAnsi="Symbol" w:hint="default"/>
+      </w:rPr>
+    </w:lvl>
+    <w:lvl w:ilvl="4" w:tplc="04090003" w:tentative="1">
+      <w:start w:val="1"/>
+      <w:numFmt w:val="bullet"/>
+      <w:lvlText w:val="o"/>
+      <w:lvlJc w:val="left"/>
+      <w:pPr>
+        <w:ind w:left="3600" w:hanging="360"/>
+      </w:pPr>
+      <w:rPr>
+        <w:rFonts w:ascii="Courier New" w:hAnsi="Courier New" w:cs="Courier New" w:hint="default"/>
+      </w:rPr>
+    </w:lvl>
+    <w:lvl w:ilvl="5" w:tplc="04090005" w:tentative="1">
+      <w:start w:val="1"/>
+      <w:numFmt w:val="bullet"/>
+      <w:lvlText w:val=""/>
+      <w:lvlJc w:val="left"/>
+      <w:pPr>
+        <w:ind w:left="4320" w:hanging="360"/>
+      </w:pPr>
+      <w:rPr>
+        <w:rFonts w:ascii="Wingdings" w:hAnsi="Wingdings" w:hint="default"/>
+      </w:rPr>
+    </w:lvl>
+    <w:lvl w:ilvl="6" w:tplc="04090001" w:tentative="1">
+      <w:start w:val="1"/>
+      <w:numFmt w:val="bullet"/>
+      <w:lvlText w:val=""/>
+      <w:lvlJc w:val="left"/>
+      <w:pPr>
+        <w:ind w:left="5040" w:hanging="360"/>
+      </w:pPr>
+      <w:rPr>
+        <w:rFonts w:ascii="Symbol" w:hAnsi="Symbol" w:hint="default"/>
+      </w:rPr>
+    </w:lvl>
+    <w:lvl w:ilvl="7" w:tplc="04090003" w:tentative="1">
+      <w:start w:val="1"/>
+      <w:numFmt w:val="bullet"/>
+      <w:lvlText w:val="o"/>
+      <w:lvlJc w:val="left"/>
+      <w:pPr>
+        <w:ind w:left="5760" w:hanging="360"/>
+      </w:pPr>
+      <w:rPr>
+        <w:rFonts w:ascii="Courier New" w:hAnsi="Courier New" w:cs="Courier New" w:hint="default"/>
+      </w:rPr>
+    </w:lvl>
+    <w:lvl w:ilvl="8" w:tplc="04090005" w:tentative="1">
+      <w:start w:val="1"/>
+      <w:numFmt w:val="bullet"/>
+      <w:lvlText w:val=""/>
+      <w:lvlJc w:val="left"/>
+      <w:pPr>
+        <w:ind w:left="6480" w:hanging="360"/>
+      </w:pPr>
+      <w:rPr>
+        <w:rFonts w:ascii="Wingdings" w:hAnsi="Wingdings" w:hint="default"/>
+      </w:rPr>
+    </w:lvl>
+  </w:abstractNum>
+  <w:abstractNum w:abstractNumId="24" w15:restartNumberingAfterBreak="0">
+    <w:nsid w:val="72156787"/>
+    <w:multiLevelType w:val="hybridMultilevel"/>
+    <w:tmpl w:val="3AF8CB48"/>
+    <w:lvl w:ilvl="0" w:tplc="04090001">
+      <w:start w:val="1"/>
+      <w:numFmt w:val="bullet"/>
+      <w:lvlText w:val=""/>
+      <w:lvlJc w:val="left"/>
+      <w:pPr>
+        <w:ind w:left="720" w:hanging="360"/>
+      </w:pPr>
+      <w:rPr>
+        <w:rFonts w:ascii="Symbol" w:hAnsi="Symbol" w:hint="default"/>
+      </w:rPr>
+    </w:lvl>
+    <w:lvl w:ilvl="1" w:tplc="04090003" w:tentative="1">
+      <w:start w:val="1"/>
+      <w:numFmt w:val="bullet"/>
+      <w:lvlText w:val="o"/>
+      <w:lvlJc w:val="left"/>
+      <w:pPr>
+        <w:ind w:left="1440" w:hanging="360"/>
+      </w:pPr>
+      <w:rPr>
+        <w:rFonts w:ascii="Courier New" w:hAnsi="Courier New" w:cs="Courier New" w:hint="default"/>
+      </w:rPr>
+    </w:lvl>
+    <w:lvl w:ilvl="2" w:tplc="04090005" w:tentative="1">
+      <w:start w:val="1"/>
+      <w:numFmt w:val="bullet"/>
+      <w:lvlText w:val=""/>
+      <w:lvlJc w:val="left"/>
+      <w:pPr>
+        <w:ind w:left="2160" w:hanging="360"/>
+      </w:pPr>
+      <w:rPr>
+        <w:rFonts w:ascii="Wingdings" w:hAnsi="Wingdings" w:hint="default"/>
+      </w:rPr>
+    </w:lvl>
+    <w:lvl w:ilvl="3" w:tplc="04090001" w:tentative="1">
+      <w:start w:val="1"/>
+      <w:numFmt w:val="bullet"/>
+      <w:lvlText w:val=""/>
+      <w:lvlJc w:val="left"/>
+      <w:pPr>
+        <w:ind w:left="2880" w:hanging="360"/>
+      </w:pPr>
+      <w:rPr>
+        <w:rFonts w:ascii="Symbol" w:hAnsi="Symbol" w:hint="default"/>
+      </w:rPr>
+    </w:lvl>
+    <w:lvl w:ilvl="4" w:tplc="04090003" w:tentative="1">
+      <w:start w:val="1"/>
+      <w:numFmt w:val="bullet"/>
+      <w:lvlText w:val="o"/>
+      <w:lvlJc w:val="left"/>
+      <w:pPr>
+        <w:ind w:left="3600" w:hanging="360"/>
+      </w:pPr>
+      <w:rPr>
+        <w:rFonts w:ascii="Courier New" w:hAnsi="Courier New" w:cs="Courier New" w:hint="default"/>
+      </w:rPr>
+    </w:lvl>
+    <w:lvl w:ilvl="5" w:tplc="04090005" w:tentative="1">
+      <w:start w:val="1"/>
+      <w:numFmt w:val="bullet"/>
+      <w:lvlText w:val=""/>
+      <w:lvlJc w:val="left"/>
+      <w:pPr>
+        <w:ind w:left="4320" w:hanging="360"/>
+      </w:pPr>
+      <w:rPr>
+        <w:rFonts w:ascii="Wingdings" w:hAnsi="Wingdings" w:hint="default"/>
+      </w:rPr>
+    </w:lvl>
+    <w:lvl w:ilvl="6" w:tplc="04090001" w:tentative="1">
+      <w:start w:val="1"/>
+      <w:numFmt w:val="bullet"/>
+      <w:lvlText w:val=""/>
+      <w:lvlJc w:val="left"/>
+      <w:pPr>
+        <w:ind w:left="5040" w:hanging="360"/>
+      </w:pPr>
+      <w:rPr>
+        <w:rFonts w:ascii="Symbol" w:hAnsi="Symbol" w:hint="default"/>
+      </w:rPr>
+    </w:lvl>
+    <w:lvl w:ilvl="7" w:tplc="04090003" w:tentative="1">
+      <w:start w:val="1"/>
+      <w:numFmt w:val="bullet"/>
+      <w:lvlText w:val="o"/>
+      <w:lvlJc w:val="left"/>
+      <w:pPr>
+        <w:ind w:left="5760" w:hanging="360"/>
+      </w:pPr>
+      <w:rPr>
+        <w:rFonts w:ascii="Courier New" w:hAnsi="Courier New" w:cs="Courier New" w:hint="default"/>
+      </w:rPr>
+    </w:lvl>
+    <w:lvl w:ilvl="8" w:tplc="04090005" w:tentative="1">
+      <w:start w:val="1"/>
+      <w:numFmt w:val="bullet"/>
+      <w:lvlText w:val=""/>
+      <w:lvlJc w:val="left"/>
+      <w:pPr>
+        <w:ind w:left="6480" w:hanging="360"/>
+      </w:pPr>
+      <w:rPr>
+        <w:rFonts w:ascii="Wingdings" w:hAnsi="Wingdings" w:hint="default"/>
+      </w:rPr>
+    </w:lvl>
+  </w:abstractNum>
+  <w:abstractNum w:abstractNumId="25" w15:restartNumberingAfterBreak="0">
+    <w:nsid w:val="792A0B68"/>
+    <w:multiLevelType w:val="hybridMultilevel"/>
+    <w:tmpl w:val="7750B81A"/>
+    <w:lvl w:ilvl="0" w:tplc="6136E644">
+      <w:numFmt w:val="bullet"/>
+      <w:lvlText w:val="•"/>
+      <w:lvlJc w:val="left"/>
+      <w:pPr>
+        <w:ind w:left="1080" w:hanging="720"/>
+      </w:pPr>
+      <w:rPr>
+        <w:rFonts w:ascii="Cambria" w:eastAsia="Arial" w:hAnsi="Cambria" w:cs="Arial" w:hint="default"/>
+      </w:rPr>
+    </w:lvl>
+    <w:lvl w:ilvl="1" w:tplc="04090003" w:tentative="1">
+      <w:start w:val="1"/>
+      <w:numFmt w:val="bullet"/>
+      <w:lvlText w:val="o"/>
+      <w:lvlJc w:val="left"/>
+      <w:pPr>
+        <w:ind w:left="1440" w:hanging="360"/>
+      </w:pPr>
+      <w:rPr>
+        <w:rFonts w:ascii="Courier New" w:hAnsi="Courier New" w:cs="Courier New" w:hint="default"/>
+      </w:rPr>
+    </w:lvl>
+    <w:lvl w:ilvl="2" w:tplc="04090005" w:tentative="1">
+      <w:start w:val="1"/>
+      <w:numFmt w:val="bullet"/>
+      <w:lvlText w:val=""/>
+      <w:lvlJc w:val="left"/>
+      <w:pPr>
+        <w:ind w:left="2160" w:hanging="360"/>
+      </w:pPr>
+      <w:rPr>
+        <w:rFonts w:ascii="Wingdings" w:hAnsi="Wingdings" w:hint="default"/>
+      </w:rPr>
+    </w:lvl>
+    <w:lvl w:ilvl="3" w:tplc="04090001" w:tentative="1">
+      <w:start w:val="1"/>
+      <w:numFmt w:val="bullet"/>
+      <w:lvlText w:val=""/>
+      <w:lvlJc w:val="left"/>
+      <w:pPr>
+        <w:ind w:left="2880" w:hanging="360"/>
+      </w:pPr>
+      <w:rPr>
+        <w:rFonts w:ascii="Symbol" w:hAnsi="Symbol" w:hint="default"/>
+      </w:rPr>
+    </w:lvl>
+    <w:lvl w:ilvl="4" w:tplc="04090003" w:tentative="1">
+      <w:start w:val="1"/>
+      <w:numFmt w:val="bullet"/>
+      <w:lvlText w:val="o"/>
+      <w:lvlJc w:val="left"/>
+      <w:pPr>
+        <w:ind w:left="3600" w:hanging="360"/>
+      </w:pPr>
+      <w:rPr>
+        <w:rFonts w:ascii="Courier New" w:hAnsi="Courier New" w:cs="Courier New" w:hint="default"/>
+      </w:rPr>
+    </w:lvl>
+    <w:lvl w:ilvl="5" w:tplc="04090005" w:tentative="1">
+      <w:start w:val="1"/>
+      <w:numFmt w:val="bullet"/>
+      <w:lvlText w:val=""/>
+      <w:lvlJc w:val="left"/>
+      <w:pPr>
+        <w:ind w:left="4320" w:hanging="360"/>
+      </w:pPr>
+      <w:rPr>
+        <w:rFonts w:ascii="Wingdings" w:hAnsi="Wingdings" w:hint="default"/>
+      </w:rPr>
+    </w:lvl>
+    <w:lvl w:ilvl="6" w:tplc="04090001" w:tentative="1">
+      <w:start w:val="1"/>
+      <w:numFmt w:val="bullet"/>
+      <w:lvlText w:val=""/>
+      <w:lvlJc w:val="left"/>
+      <w:pPr>
+        <w:ind w:left="5040" w:hanging="360"/>
+      </w:pPr>
+      <w:rPr>
+        <w:rFonts w:ascii="Symbol" w:hAnsi="Symbol" w:hint="default"/>
+      </w:rPr>
+    </w:lvl>
+    <w:lvl w:ilvl="7" w:tplc="04090003" w:tentative="1">
+      <w:start w:val="1"/>
+      <w:numFmt w:val="bullet"/>
+      <w:lvlText w:val="o"/>
+      <w:lvlJc w:val="left"/>
+      <w:pPr>
+        <w:ind w:left="5760" w:hanging="360"/>
+      </w:pPr>
+      <w:rPr>
+        <w:rFonts w:ascii="Courier New" w:hAnsi="Courier New" w:cs="Courier New" w:hint="default"/>
+      </w:rPr>
+    </w:lvl>
+    <w:lvl w:ilvl="8" w:tplc="04090005" w:tentative="1">
+      <w:start w:val="1"/>
+      <w:numFmt w:val="bullet"/>
+      <w:lvlText w:val=""/>
+      <w:lvlJc w:val="left"/>
+      <w:pPr>
+        <w:ind w:left="6480" w:hanging="360"/>
+      </w:pPr>
+      <w:rPr>
+        <w:rFonts w:ascii="Wingdings" w:hAnsi="Wingdings" w:hint="default"/>
+      </w:rPr>
+    </w:lvl>
+  </w:abstractNum>
+  <w:abstractNum w:abstractNumId="26" w15:restartNumberingAfterBreak="0">
+    <w:nsid w:val="79EF25EB"/>
+    <w:multiLevelType w:val="hybridMultilevel"/>
+    <w:tmpl w:val="CF5C9388"/>
+    <w:lvl w:ilvl="0" w:tplc="04090001">
+      <w:start w:val="1"/>
+      <w:numFmt w:val="bullet"/>
+      <w:lvlText w:val=""/>
+      <w:lvlJc w:val="left"/>
+      <w:pPr>
+        <w:ind w:left="720" w:hanging="360"/>
+      </w:pPr>
+      <w:rPr>
+        <w:rFonts w:ascii="Symbol" w:hAnsi="Symbol" w:hint="default"/>
+      </w:rPr>
+    </w:lvl>
+    <w:lvl w:ilvl="1" w:tplc="04090003" w:tentative="1">
+      <w:start w:val="1"/>
+      <w:numFmt w:val="bullet"/>
+      <w:lvlText w:val="o"/>
+      <w:lvlJc w:val="left"/>
+      <w:pPr>
+        <w:ind w:left="1440" w:hanging="360"/>
+      </w:pPr>
+      <w:rPr>
+        <w:rFonts w:ascii="Courier New" w:hAnsi="Courier New" w:cs="Courier New" w:hint="default"/>
+      </w:rPr>
+    </w:lvl>
+    <w:lvl w:ilvl="2" w:tplc="04090005" w:tentative="1">
+      <w:start w:val="1"/>
+      <w:numFmt w:val="bullet"/>
+      <w:lvlText w:val=""/>
+      <w:lvlJc w:val="left"/>
+      <w:pPr>
+        <w:ind w:left="2160" w:hanging="360"/>
+      </w:pPr>
+      <w:rPr>
+        <w:rFonts w:ascii="Wingdings" w:hAnsi="Wingdings" w:hint="default"/>
+      </w:rPr>
+    </w:lvl>
+    <w:lvl w:ilvl="3" w:tplc="04090001" w:tentative="1">
+      <w:start w:val="1"/>
+      <w:numFmt w:val="bullet"/>
+      <w:lvlText w:val=""/>
+      <w:lvlJc w:val="left"/>
+      <w:pPr>
+        <w:ind w:left="2880" w:hanging="360"/>
+      </w:pPr>
+      <w:rPr>
+        <w:rFonts w:ascii="Symbol" w:hAnsi="Symbol" w:hint="default"/>
+      </w:rPr>
+    </w:lvl>
+    <w:lvl w:ilvl="4" w:tplc="04090003" w:tentative="1">
+      <w:start w:val="1"/>
+      <w:numFmt w:val="bullet"/>
+      <w:lvlText w:val="o"/>
+      <w:lvlJc w:val="left"/>
+      <w:pPr>
+        <w:ind w:left="3600" w:hanging="360"/>
+      </w:pPr>
+      <w:rPr>
+        <w:rFonts w:ascii="Courier New" w:hAnsi="Courier New" w:cs="Courier New" w:hint="default"/>
+      </w:rPr>
+    </w:lvl>
+    <w:lvl w:ilvl="5" w:tplc="04090005" w:tentative="1">
+      <w:start w:val="1"/>
+      <w:numFmt w:val="bullet"/>
+      <w:lvlText w:val=""/>
+      <w:lvlJc w:val="left"/>
+      <w:pPr>
+        <w:ind w:left="4320" w:hanging="360"/>
+      </w:pPr>
+      <w:rPr>
+        <w:rFonts w:ascii="Wingdings" w:hAnsi="Wingdings" w:hint="default"/>
+      </w:rPr>
+    </w:lvl>
+    <w:lvl w:ilvl="6" w:tplc="04090001" w:tentative="1">
+      <w:start w:val="1"/>
+      <w:numFmt w:val="bullet"/>
+      <w:lvlText w:val=""/>
+      <w:lvlJc w:val="left"/>
+      <w:pPr>
+        <w:ind w:left="5040" w:hanging="360"/>
+      </w:pPr>
+      <w:rPr>
+        <w:rFonts w:ascii="Symbol" w:hAnsi="Symbol" w:hint="default"/>
+      </w:rPr>
+    </w:lvl>
+    <w:lvl w:ilvl="7" w:tplc="04090003" w:tentative="1">
+      <w:start w:val="1"/>
+      <w:numFmt w:val="bullet"/>
+      <w:lvlText w:val="o"/>
+      <w:lvlJc w:val="left"/>
+      <w:pPr>
+        <w:ind w:left="5760" w:hanging="360"/>
+      </w:pPr>
+      <w:rPr>
+        <w:rFonts w:ascii="Courier New" w:hAnsi="Courier New" w:cs="Courier New" w:hint="default"/>
+      </w:rPr>
+    </w:lvl>
+    <w:lvl w:ilvl="8" w:tplc="04090005" w:tentative="1">
+      <w:start w:val="1"/>
+      <w:numFmt w:val="bullet"/>
+      <w:lvlText w:val=""/>
+      <w:lvlJc w:val="left"/>
+      <w:pPr>
+        <w:ind w:left="6480" w:hanging="360"/>
+      </w:pPr>
+      <w:rPr>
+        <w:rFonts w:ascii="Wingdings" w:hAnsi="Wingdings" w:hint="default"/>
+      </w:rPr>
+    </w:lvl>
+  </w:abstractNum>
+  <w:abstractNum w:abstractNumId="27" w15:restartNumberingAfterBreak="0">
     <w:nsid w:val="7D0C0810"/>
     <w:multiLevelType w:val="hybridMultilevel"/>
-    <w:tmpl w:val="D51422E8"/>
+    <w:tmpl w:val="6144D118"/>
     <w:lvl w:ilvl="0" w:tplc="04090001">
       <w:start w:val="1"/>
       <w:numFmt w:val="bullet"/>
@@ -2755,46 +5656,88 @@
     </w:lvl>
   </w:abstractNum>
   <w:num w:numId="1" w16cid:durableId="851072566">
-    <w:abstractNumId w:val="10"/>
+    <w:abstractNumId w:val="20"/>
   </w:num>
   <w:num w:numId="2" w16cid:durableId="1128932022">
-    <w:abstractNumId w:val="8"/>
+    <w:abstractNumId w:val="14"/>
   </w:num>
   <w:num w:numId="3" w16cid:durableId="1492059686">
     <w:abstractNumId w:val="1"/>
   </w:num>
   <w:num w:numId="4" w16cid:durableId="1471627447">
-    <w:abstractNumId w:val="12"/>
+    <w:abstractNumId w:val="22"/>
   </w:num>
   <w:num w:numId="5" w16cid:durableId="1770857789">
-    <w:abstractNumId w:val="11"/>
+    <w:abstractNumId w:val="21"/>
   </w:num>
   <w:num w:numId="6" w16cid:durableId="534656317">
-    <w:abstractNumId w:val="3"/>
+    <w:abstractNumId w:val="5"/>
   </w:num>
   <w:num w:numId="7" w16cid:durableId="950359489">
+    <w:abstractNumId w:val="8"/>
+  </w:num>
+  <w:num w:numId="8" w16cid:durableId="1407651597">
     <w:abstractNumId w:val="4"/>
   </w:num>
-  <w:num w:numId="8" w16cid:durableId="1407651597">
-    <w:abstractNumId w:val="2"/>
-  </w:num>
   <w:num w:numId="9" w16cid:durableId="893396498">
-    <w:abstractNumId w:val="5"/>
+    <w:abstractNumId w:val="10"/>
   </w:num>
   <w:num w:numId="10" w16cid:durableId="14118494">
-    <w:abstractNumId w:val="9"/>
+    <w:abstractNumId w:val="16"/>
   </w:num>
   <w:num w:numId="11" w16cid:durableId="233854806">
-    <w:abstractNumId w:val="7"/>
+    <w:abstractNumId w:val="13"/>
   </w:num>
   <w:num w:numId="12" w16cid:durableId="848373700">
-    <w:abstractNumId w:val="6"/>
+    <w:abstractNumId w:val="12"/>
   </w:num>
   <w:num w:numId="13" w16cid:durableId="113255222">
     <w:abstractNumId w:val="0"/>
   </w:num>
   <w:num w:numId="14" w16cid:durableId="1095442853">
-    <w:abstractNumId w:val="13"/>
+    <w:abstractNumId w:val="27"/>
+  </w:num>
+  <w:num w:numId="15" w16cid:durableId="664163439">
+    <w:abstractNumId w:val="26"/>
+  </w:num>
+  <w:num w:numId="16" w16cid:durableId="1749769208">
+    <w:abstractNumId w:val="24"/>
+  </w:num>
+  <w:num w:numId="17" w16cid:durableId="761220338">
+    <w:abstractNumId w:val="6"/>
+  </w:num>
+  <w:num w:numId="18" w16cid:durableId="1803233704">
+    <w:abstractNumId w:val="17"/>
+  </w:num>
+  <w:num w:numId="19" w16cid:durableId="319043429">
+    <w:abstractNumId w:val="18"/>
+  </w:num>
+  <w:num w:numId="20" w16cid:durableId="750005048">
+    <w:abstractNumId w:val="15"/>
+  </w:num>
+  <w:num w:numId="21" w16cid:durableId="1347900159">
+    <w:abstractNumId w:val="9"/>
+  </w:num>
+  <w:num w:numId="22" w16cid:durableId="2104455689">
+    <w:abstractNumId w:val="2"/>
+  </w:num>
+  <w:num w:numId="23" w16cid:durableId="528834927">
+    <w:abstractNumId w:val="7"/>
+  </w:num>
+  <w:num w:numId="24" w16cid:durableId="222178173">
+    <w:abstractNumId w:val="3"/>
+  </w:num>
+  <w:num w:numId="25" w16cid:durableId="1738823536">
+    <w:abstractNumId w:val="11"/>
+  </w:num>
+  <w:num w:numId="26" w16cid:durableId="584464109">
+    <w:abstractNumId w:val="19"/>
+  </w:num>
+  <w:num w:numId="27" w16cid:durableId="679311112">
+    <w:abstractNumId w:val="25"/>
+  </w:num>
+  <w:num w:numId="28" w16cid:durableId="26376632">
+    <w:abstractNumId w:val="23"/>
   </w:num>
 </w:numbering>
 </file>
@@ -3198,7 +6141,7 @@
   <w:style w:type="paragraph" w:default="1" w:styleId="Normal">
     <w:name w:val="Normal"/>
     <w:qFormat/>
-    <w:rsid w:val="00365F31"/>
+    <w:rsid w:val="0010653C"/>
   </w:style>
   <w:style w:type="paragraph" w:styleId="Heading1">
     <w:name w:val="heading 1"/>
@@ -3783,4 +6726,16 @@
   </a:objectDefaults>
   <a:extraClrSchemeLst/>
 </a:theme>
+</file>
+
+<file path=customXml/item1.xml><?xml version="1.0" encoding="utf-8"?>
+<b:Sources xmlns:b="http://schemas.openxmlformats.org/officeDocument/2006/bibliography" xmlns="http://schemas.openxmlformats.org/officeDocument/2006/bibliography" SelectedStyle="\APASixthEditionOfficeOnline.xsl" StyleName="APA" Version="6"/>
+</file>
+
+<file path=customXml/itemProps1.xml><?xml version="1.0" encoding="utf-8"?>
+<ds:datastoreItem xmlns:ds="http://schemas.openxmlformats.org/officeDocument/2006/customXml" ds:itemID="{99332A05-0781-45C1-9A4F-47BACE933CBE}">
+  <ds:schemaRefs>
+    <ds:schemaRef ds:uri="http://schemas.openxmlformats.org/officeDocument/2006/bibliography"/>
+  </ds:schemaRefs>
+</ds:datastoreItem>
 </file>
</xml_diff>